<commit_message>
added more documentation files for project
</commit_message>
<xml_diff>
--- a/Team project/Project deliverables/B Stage/WikiWikiStageB/B stage rubrics.docx
+++ b/Team project/Project deliverables/B Stage/WikiWikiStageB/B stage rubrics.docx
@@ -27,16 +27,30 @@
       <w:r>
         <w:t>Team Name:</w:t>
       </w:r>
+      <w:r>
+        <w:t xml:space="preserve"> </w:t>
+      </w:r>
+      <w:proofErr w:type="spellStart"/>
+      <w:r>
+        <w:t>WikiWiki</w:t>
+      </w:r>
+      <w:proofErr w:type="spellEnd"/>
     </w:p>
     <w:p>
       <w:r>
         <w:t>Team Leader:</w:t>
       </w:r>
+      <w:r>
+        <w:t xml:space="preserve"> Ryan Guard</w:t>
+      </w:r>
     </w:p>
     <w:p>
       <w:r>
         <w:t xml:space="preserve">Submission Date: </w:t>
       </w:r>
+      <w:r>
+        <w:t>04/19/2018</w:t>
+      </w:r>
     </w:p>
     <w:p>
       <w:pPr>
@@ -49,7 +63,13 @@
     <w:p/>
     <w:p>
       <w:r>
-        <w:t xml:space="preserve">(  ) </w:t>
+        <w:t>(</w:t>
+      </w:r>
+      <w:r>
+        <w:t>O</w:t>
+      </w:r>
+      <w:r>
+        <w:t xml:space="preserve">) </w:t>
       </w:r>
       <w:r>
         <w:t>We</w:t>
@@ -134,8 +154,13 @@
       </w:r>
     </w:p>
     <w:p>
-      <w:r>
-        <w:t xml:space="preserve">(  ) We used the following teams’ results, or we shared our results with the following teams. </w:t>
+      <w:proofErr w:type="gramStart"/>
+      <w:r>
+        <w:t>(  )</w:t>
+      </w:r>
+      <w:proofErr w:type="gramEnd"/>
+      <w:r>
+        <w:t xml:space="preserve"> We used the following teams’ results, or we shared our results with the following teams. </w:t>
       </w:r>
     </w:p>
     <w:p>
@@ -154,13 +179,27 @@
     <w:p/>
     <w:p>
       <w:r>
-        <w:t xml:space="preserve">(  ) </w:t>
+        <w:t>(</w:t>
+      </w:r>
+      <w:r>
+        <w:t>O</w:t>
+      </w:r>
+      <w:r>
+        <w:t xml:space="preserve">) </w:t>
       </w:r>
       <w:r>
         <w:t>We</w:t>
       </w:r>
       <w:r>
-        <w:t xml:space="preserve"> want the instructor use </w:t>
+        <w:t xml:space="preserve"> want the instructor </w:t>
+      </w:r>
+      <w:proofErr w:type="gramStart"/>
+      <w:r>
+        <w:t>use</w:t>
+      </w:r>
+      <w:proofErr w:type="gramEnd"/>
+      <w:r>
+        <w:t xml:space="preserve"> </w:t>
       </w:r>
       <w:r>
         <w:t>our</w:t>
@@ -196,7 +235,13 @@
     <w:p>
       <w:r>
         <w:tab/>
-        <w:t xml:space="preserve">(   ) </w:t>
+        <w:t>(</w:t>
+      </w:r>
+      <w:r>
+        <w:t>O</w:t>
+      </w:r>
+      <w:r>
+        <w:t xml:space="preserve">) </w:t>
       </w:r>
       <w:r>
         <w:t>We</w:t>
@@ -213,7 +258,15 @@
     </w:p>
     <w:p>
       <w:r>
-        <w:t xml:space="preserve">            (   ) </w:t>
+        <w:t xml:space="preserve">            </w:t>
+      </w:r>
+      <w:proofErr w:type="gramStart"/>
+      <w:r>
+        <w:t xml:space="preserve">(  </w:t>
+      </w:r>
+      <w:proofErr w:type="gramEnd"/>
+      <w:r>
+        <w:t xml:space="preserve"> ) </w:t>
       </w:r>
       <w:r>
         <w:t xml:space="preserve">Team </w:t>
@@ -223,8 +276,13 @@
       </w:r>
     </w:p>
     <w:p>
-      <w:r>
-        <w:t xml:space="preserve">(  ) </w:t>
+      <w:proofErr w:type="gramStart"/>
+      <w:r>
+        <w:t>(  )</w:t>
+      </w:r>
+      <w:proofErr w:type="gramEnd"/>
+      <w:r>
+        <w:t xml:space="preserve"> </w:t>
       </w:r>
       <w:r>
         <w:t>We</w:t>
@@ -402,7 +460,7 @@
           <w:szCs w:val="36"/>
         </w:rPr>
         <w:lastRenderedPageBreak/>
-        <w:t>Total points earned: (   )/</w:t>
+        <w:t>Total points earned: (</w:t>
       </w:r>
       <w:r>
         <w:rPr>
@@ -410,7 +468,7 @@
           <w:sz w:val="36"/>
           <w:szCs w:val="36"/>
         </w:rPr>
-        <w:t>5</w:t>
+        <w:t>50</w:t>
       </w:r>
       <w:r>
         <w:rPr>
@@ -418,16 +476,32 @@
           <w:sz w:val="36"/>
           <w:szCs w:val="36"/>
         </w:rPr>
-        <w:t>0</w:t>
-      </w:r>
-    </w:p>
-    <w:p>
-      <w:pPr>
+        <w:t>)/</w:t>
+      </w:r>
+      <w:r>
         <w:rPr>
           <w:rStyle w:val="Strong"/>
           <w:sz w:val="36"/>
           <w:szCs w:val="36"/>
         </w:rPr>
+        <w:t>5</w:t>
+      </w:r>
+      <w:r>
+        <w:rPr>
+          <w:rStyle w:val="Strong"/>
+          <w:sz w:val="36"/>
+          <w:szCs w:val="36"/>
+        </w:rPr>
+        <w:t>0</w:t>
+      </w:r>
+    </w:p>
+    <w:p>
+      <w:pPr>
+        <w:rPr>
+          <w:rStyle w:val="Strong"/>
+          <w:sz w:val="36"/>
+          <w:szCs w:val="36"/>
+        </w:rPr>
       </w:pPr>
     </w:p>
     <w:p>
@@ -445,7 +519,23 @@
           <w:sz w:val="28"/>
           <w:szCs w:val="28"/>
         </w:rPr>
-        <w:t>Plan and retrospect (   )/15</w:t>
+        <w:t>Plan and retrospect (</w:t>
+      </w:r>
+      <w:r>
+        <w:rPr>
+          <w:rStyle w:val="Strong"/>
+          <w:sz w:val="28"/>
+          <w:szCs w:val="28"/>
+        </w:rPr>
+        <w:t>15</w:t>
+      </w:r>
+      <w:r>
+        <w:rPr>
+          <w:rStyle w:val="Strong"/>
+          <w:sz w:val="28"/>
+          <w:szCs w:val="28"/>
+        </w:rPr>
+        <w:t>)/15</w:t>
       </w:r>
     </w:p>
     <w:tbl>
@@ -521,7 +611,13 @@
           </w:tcPr>
           <w:p>
             <w:r>
-              <w:t xml:space="preserve">(   ) / </w:t>
+              <w:t>(</w:t>
+            </w:r>
+            <w:r>
+              <w:t>5</w:t>
+            </w:r>
+            <w:r>
+              <w:t xml:space="preserve">) / </w:t>
             </w:r>
             <w:r>
               <w:t>5</w:t>
@@ -584,7 +680,13 @@
           </w:tcPr>
           <w:p>
             <w:r>
-              <w:t xml:space="preserve">(   ) / </w:t>
+              <w:t>(</w:t>
+            </w:r>
+            <w:r>
+              <w:t>5</w:t>
+            </w:r>
+            <w:r>
+              <w:t xml:space="preserve">) / </w:t>
             </w:r>
             <w:r>
               <w:t>5</w:t>
@@ -662,7 +764,13 @@
           </w:tcPr>
           <w:p>
             <w:r>
-              <w:t>(   ) / 5</w:t>
+              <w:t>(</w:t>
+            </w:r>
+            <w:r>
+              <w:t>5</w:t>
+            </w:r>
+            <w:r>
+              <w:t>) / 5</w:t>
             </w:r>
           </w:p>
         </w:tc>
@@ -796,7 +904,25 @@
           <w:sz w:val="28"/>
           <w:szCs w:val="28"/>
         </w:rPr>
-        <w:t xml:space="preserve"> (   )/</w:t>
+        <w:t xml:space="preserve"> (</w:t>
+      </w:r>
+      <w:r>
+        <w:rPr>
+          <w:rStyle w:val="Strong"/>
+          <w:sz w:val="28"/>
+          <w:szCs w:val="28"/>
+        </w:rPr>
+        <w:t>35</w:t>
+      </w:r>
+      <w:bookmarkStart w:id="2" w:name="_GoBack"/>
+      <w:bookmarkEnd w:id="2"/>
+      <w:r>
+        <w:rPr>
+          <w:rStyle w:val="Strong"/>
+          <w:sz w:val="28"/>
+          <w:szCs w:val="28"/>
+        </w:rPr>
+        <w:t>)/</w:t>
       </w:r>
       <w:r>
         <w:rPr>
@@ -937,7 +1063,7 @@
           <w:b w:val="0"/>
           <w:szCs w:val="24"/>
         </w:rPr>
-        <w:t>____</w:t>
+        <w:t>7</w:t>
       </w:r>
       <w:r>
         <w:rPr>
@@ -1431,7 +1557,15 @@
           <w:sz w:val="28"/>
           <w:szCs w:val="28"/>
         </w:rPr>
-        <w:t xml:space="preserve">Feature 1: (   </w:t>
+        <w:t>Feature 1: (</w:t>
+      </w:r>
+      <w:r>
+        <w:rPr>
+          <w:rStyle w:val="Strong"/>
+          <w:sz w:val="28"/>
+          <w:szCs w:val="28"/>
+        </w:rPr>
+        <w:t>7</w:t>
       </w:r>
       <w:r>
         <w:rPr>
@@ -1455,10 +1589,16 @@
           <w:sz w:val="28"/>
           <w:szCs w:val="28"/>
         </w:rPr>
-        <w:t xml:space="preserve">(   </w:t>
-      </w:r>
-      <w:bookmarkStart w:id="2" w:name="_GoBack"/>
-      <w:bookmarkEnd w:id="2"/>
+        <w:t>(</w:t>
+      </w:r>
+      <w:r>
+        <w:rPr>
+          <w:rStyle w:val="Strong"/>
+          <w:sz w:val="28"/>
+          <w:szCs w:val="28"/>
+        </w:rPr>
+        <w:t>7</w:t>
+      </w:r>
       <w:r>
         <w:rPr>
           <w:rStyle w:val="Strong"/>
@@ -1497,15 +1637,41 @@
           <w:sz w:val="28"/>
           <w:szCs w:val="28"/>
         </w:rPr>
-        <w:t>as (   )%</w:t>
-      </w:r>
-      <w:r>
-        <w:rPr>
-          <w:rStyle w:val="Strong"/>
-          <w:sz w:val="28"/>
-          <w:szCs w:val="28"/>
-        </w:rPr>
-        <w:t>/100%</w:t>
+        <w:t>as (</w:t>
+      </w:r>
+      <w:proofErr w:type="gramStart"/>
+      <w:r>
+        <w:rPr>
+          <w:rStyle w:val="Strong"/>
+          <w:sz w:val="28"/>
+          <w:szCs w:val="28"/>
+        </w:rPr>
+        <w:t>100</w:t>
+      </w:r>
+      <w:r>
+        <w:rPr>
+          <w:rStyle w:val="Strong"/>
+          <w:sz w:val="28"/>
+          <w:szCs w:val="28"/>
+        </w:rPr>
+        <w:t>)%</w:t>
+      </w:r>
+      <w:r>
+        <w:rPr>
+          <w:rStyle w:val="Strong"/>
+          <w:sz w:val="28"/>
+          <w:szCs w:val="28"/>
+        </w:rPr>
+        <w:t>/</w:t>
+      </w:r>
+      <w:proofErr w:type="gramEnd"/>
+      <w:r>
+        <w:rPr>
+          <w:rStyle w:val="Strong"/>
+          <w:sz w:val="28"/>
+          <w:szCs w:val="28"/>
+        </w:rPr>
+        <w:t>100%</w:t>
       </w:r>
       <w:r>
         <w:rPr>
@@ -1549,30 +1715,30 @@
         </w:rPr>
         <w:t>:</w:t>
       </w:r>
-    </w:p>
-    <w:p>
-      <w:pPr>
+      <w:r>
         <w:rPr>
           <w:rStyle w:val="Strong"/>
           <w:sz w:val="22"/>
           <w:szCs w:val="22"/>
         </w:rPr>
-      </w:pPr>
-      <w:r>
+        <w:t xml:space="preserve"> Document Archive system </w:t>
+      </w:r>
+    </w:p>
+    <w:p>
+      <w:pPr>
         <w:rPr>
           <w:rStyle w:val="Strong"/>
           <w:sz w:val="22"/>
           <w:szCs w:val="22"/>
         </w:rPr>
-        <w:t xml:space="preserve">The </w:t>
-      </w:r>
+      </w:pPr>
       <w:r>
         <w:rPr>
           <w:rStyle w:val="Strong"/>
           <w:sz w:val="22"/>
           <w:szCs w:val="22"/>
         </w:rPr>
-        <w:t>implementer</w:t>
+        <w:t xml:space="preserve">The </w:t>
       </w:r>
       <w:r>
         <w:rPr>
@@ -1580,25 +1746,59 @@
           <w:sz w:val="22"/>
           <w:szCs w:val="22"/>
         </w:rPr>
-        <w:t>:</w:t>
-      </w:r>
-    </w:p>
-    <w:p>
-      <w:pPr>
+        <w:t>implementer</w:t>
+      </w:r>
+      <w:r>
         <w:rPr>
           <w:rStyle w:val="Strong"/>
           <w:sz w:val="22"/>
           <w:szCs w:val="22"/>
         </w:rPr>
-      </w:pPr>
+        <w:t>:</w:t>
+      </w:r>
       <w:r>
         <w:rPr>
           <w:rStyle w:val="Strong"/>
           <w:sz w:val="22"/>
           <w:szCs w:val="22"/>
         </w:rPr>
+        <w:t xml:space="preserve"> Ryan Guard</w:t>
+      </w:r>
+    </w:p>
+    <w:p>
+      <w:pPr>
+        <w:rPr>
+          <w:rStyle w:val="Strong"/>
+          <w:sz w:val="22"/>
+          <w:szCs w:val="22"/>
+        </w:rPr>
+      </w:pPr>
+      <w:r>
+        <w:rPr>
+          <w:rStyle w:val="Strong"/>
+          <w:sz w:val="22"/>
+          <w:szCs w:val="22"/>
+        </w:rPr>
         <w:t xml:space="preserve">Checked by: </w:t>
       </w:r>
+      <w:r>
+        <w:rPr>
+          <w:rStyle w:val="Strong"/>
+          <w:sz w:val="22"/>
+          <w:szCs w:val="22"/>
+        </w:rPr>
+        <w:t xml:space="preserve">Chris </w:t>
+      </w:r>
+      <w:proofErr w:type="spellStart"/>
+      <w:r>
+        <w:rPr>
+          <w:rStyle w:val="Strong"/>
+          <w:sz w:val="22"/>
+          <w:szCs w:val="22"/>
+        </w:rPr>
+        <w:t>Groppe</w:t>
+      </w:r>
+      <w:proofErr w:type="spellEnd"/>
     </w:p>
     <w:p>
       <w:pPr>
@@ -1616,10 +1816,10 @@
         <w:tblLook w:val="04A0" w:firstRow="1" w:lastRow="0" w:firstColumn="1" w:lastColumn="0" w:noHBand="0" w:noVBand="1"/>
       </w:tblPr>
       <w:tblGrid>
-        <w:gridCol w:w="2443"/>
-        <w:gridCol w:w="1263"/>
-        <w:gridCol w:w="4408"/>
-        <w:gridCol w:w="1236"/>
+        <w:gridCol w:w="2429"/>
+        <w:gridCol w:w="1323"/>
+        <w:gridCol w:w="4364"/>
+        <w:gridCol w:w="1234"/>
       </w:tblGrid>
       <w:tr>
         <w:tc>
@@ -1678,9 +1878,17 @@
           <w:p>
             <w:bookmarkStart w:id="3" w:name="_Hlk509404184"/>
             <w:r>
-              <w:t>(   )%/</w:t>
+              <w:t>(</w:t>
+            </w:r>
+            <w:proofErr w:type="gramStart"/>
+            <w:r>
+              <w:t>10</w:t>
+            </w:r>
+            <w:r>
+              <w:t>)%/</w:t>
             </w:r>
             <w:bookmarkEnd w:id="3"/>
+            <w:proofErr w:type="gramEnd"/>
             <w:r>
               <w:t>1</w:t>
             </w:r>
@@ -1748,8 +1956,16 @@
           </w:tcPr>
           <w:p>
             <w:r>
-              <w:t>(   )%/</w:t>
-            </w:r>
+              <w:t>(</w:t>
+            </w:r>
+            <w:proofErr w:type="gramStart"/>
+            <w:r>
+              <w:t>10</w:t>
+            </w:r>
+            <w:r>
+              <w:t>)%/</w:t>
+            </w:r>
+            <w:proofErr w:type="gramEnd"/>
             <w:r>
               <w:t>10%</w:t>
             </w:r>
@@ -1805,8 +2021,16 @@
           </w:tcPr>
           <w:p>
             <w:r>
-              <w:t>(   )%/</w:t>
-            </w:r>
+              <w:t>(</w:t>
+            </w:r>
+            <w:proofErr w:type="gramStart"/>
+            <w:r>
+              <w:t>20</w:t>
+            </w:r>
+            <w:r>
+              <w:t>)%/</w:t>
+            </w:r>
+            <w:proofErr w:type="gramEnd"/>
             <w:r>
               <w:t>20</w:t>
             </w:r>
@@ -1856,8 +2080,16 @@
           </w:tcPr>
           <w:p>
             <w:r>
-              <w:t>(   )%/</w:t>
-            </w:r>
+              <w:t>(</w:t>
+            </w:r>
+            <w:proofErr w:type="gramStart"/>
+            <w:r>
+              <w:t>30</w:t>
+            </w:r>
+            <w:r>
+              <w:t>)%/</w:t>
+            </w:r>
+            <w:proofErr w:type="gramEnd"/>
             <w:r>
               <w:t>3</w:t>
             </w:r>
@@ -1913,8 +2145,16 @@
           </w:tcPr>
           <w:p>
             <w:r>
-              <w:t>(   )%/</w:t>
-            </w:r>
+              <w:t>(</w:t>
+            </w:r>
+            <w:proofErr w:type="gramStart"/>
+            <w:r>
+              <w:t>20</w:t>
+            </w:r>
+            <w:r>
+              <w:t>)%/</w:t>
+            </w:r>
+            <w:proofErr w:type="gramEnd"/>
             <w:r>
               <w:t>20%</w:t>
             </w:r>
@@ -1936,17 +2176,30 @@
               <w:t xml:space="preserve">I wrote </w:t>
             </w:r>
             <w:r>
-              <w:t>effective doctest</w:t>
-            </w:r>
-            <w:r>
-              <w:t>s or</w:t>
-            </w:r>
-            <w:r>
-              <w:t xml:space="preserve"> unittest</w:t>
+              <w:t xml:space="preserve">effective </w:t>
+            </w:r>
+            <w:proofErr w:type="spellStart"/>
+            <w:r>
+              <w:t>doctest</w:t>
             </w:r>
             <w:r>
               <w:t>s</w:t>
             </w:r>
+            <w:proofErr w:type="spellEnd"/>
+            <w:r>
+              <w:t xml:space="preserve"> or</w:t>
+            </w:r>
+            <w:r>
+              <w:t xml:space="preserve"> </w:t>
+            </w:r>
+            <w:proofErr w:type="spellStart"/>
+            <w:r>
+              <w:t>unittest</w:t>
+            </w:r>
+            <w:r>
+              <w:t>s</w:t>
+            </w:r>
+            <w:proofErr w:type="spellEnd"/>
             <w:r>
               <w:t xml:space="preserve"> for</w:t>
             </w:r>
@@ -1985,8 +2238,16 @@
           </w:tcPr>
           <w:p>
             <w:r>
-              <w:t>(   )%/</w:t>
-            </w:r>
+              <w:t>(</w:t>
+            </w:r>
+            <w:proofErr w:type="gramStart"/>
+            <w:r>
+              <w:t>10</w:t>
+            </w:r>
+            <w:r>
+              <w:t>)%/</w:t>
+            </w:r>
+            <w:proofErr w:type="gramEnd"/>
             <w:r>
               <w:t>1</w:t>
             </w:r>
@@ -2027,6 +2288,2700 @@
             </w:r>
             <w:r>
               <w:t xml:space="preserve"> my feature.</w:t>
+            </w:r>
+          </w:p>
+        </w:tc>
+        <w:tc>
+          <w:tcPr>
+            <w:tcW w:w="1237" w:type="dxa"/>
+          </w:tcPr>
+          <w:p/>
+        </w:tc>
+      </w:tr>
+    </w:tbl>
+    <w:p/>
+    <w:p/>
+    <w:p/>
+    <w:p/>
+    <w:p>
+      <w:pPr>
+        <w:rPr>
+          <w:rStyle w:val="Strong"/>
+          <w:sz w:val="28"/>
+          <w:szCs w:val="28"/>
+        </w:rPr>
+      </w:pPr>
+      <w:r>
+        <w:rPr>
+          <w:rStyle w:val="Strong"/>
+          <w:sz w:val="28"/>
+          <w:szCs w:val="28"/>
+        </w:rPr>
+        <w:lastRenderedPageBreak/>
+        <w:t xml:space="preserve">Feature </w:t>
+      </w:r>
+      <w:r>
+        <w:rPr>
+          <w:rStyle w:val="Strong"/>
+          <w:sz w:val="28"/>
+          <w:szCs w:val="28"/>
+        </w:rPr>
+        <w:t>2</w:t>
+      </w:r>
+      <w:r>
+        <w:rPr>
+          <w:rStyle w:val="Strong"/>
+          <w:sz w:val="28"/>
+          <w:szCs w:val="28"/>
+        </w:rPr>
+        <w:t>: (7) / (7) points earned as (</w:t>
+      </w:r>
+      <w:proofErr w:type="gramStart"/>
+      <w:r>
+        <w:rPr>
+          <w:rStyle w:val="Strong"/>
+          <w:sz w:val="28"/>
+          <w:szCs w:val="28"/>
+        </w:rPr>
+        <w:t>100)%/</w:t>
+      </w:r>
+      <w:proofErr w:type="gramEnd"/>
+      <w:r>
+        <w:rPr>
+          <w:rStyle w:val="Strong"/>
+          <w:sz w:val="28"/>
+          <w:szCs w:val="28"/>
+        </w:rPr>
+        <w:t>100% of the required work is done</w:t>
+      </w:r>
+    </w:p>
+    <w:p>
+      <w:pPr>
+        <w:rPr>
+          <w:rStyle w:val="Strong"/>
+          <w:sz w:val="28"/>
+          <w:szCs w:val="28"/>
+        </w:rPr>
+      </w:pPr>
+    </w:p>
+    <w:p>
+      <w:pPr>
+        <w:rPr>
+          <w:rStyle w:val="Strong"/>
+          <w:sz w:val="22"/>
+          <w:szCs w:val="22"/>
+        </w:rPr>
+      </w:pPr>
+      <w:r>
+        <w:rPr>
+          <w:rStyle w:val="Strong"/>
+          <w:sz w:val="22"/>
+          <w:szCs w:val="22"/>
+        </w:rPr>
+        <w:t>Feature name:</w:t>
+      </w:r>
+      <w:r>
+        <w:rPr>
+          <w:rStyle w:val="Strong"/>
+          <w:sz w:val="22"/>
+          <w:szCs w:val="22"/>
+        </w:rPr>
+        <w:t xml:space="preserve"> </w:t>
+      </w:r>
+      <w:r>
+        <w:rPr>
+          <w:rStyle w:val="Strong"/>
+          <w:sz w:val="22"/>
+          <w:szCs w:val="22"/>
+        </w:rPr>
+        <w:t xml:space="preserve">Amazon Webservices hosted </w:t>
+      </w:r>
+      <w:proofErr w:type="spellStart"/>
+      <w:r>
+        <w:rPr>
+          <w:rStyle w:val="Strong"/>
+          <w:sz w:val="22"/>
+          <w:szCs w:val="22"/>
+        </w:rPr>
+        <w:t>Postgressql</w:t>
+      </w:r>
+      <w:proofErr w:type="spellEnd"/>
+      <w:r>
+        <w:rPr>
+          <w:rStyle w:val="Strong"/>
+          <w:sz w:val="22"/>
+          <w:szCs w:val="22"/>
+        </w:rPr>
+        <w:t xml:space="preserve"> database</w:t>
+      </w:r>
+    </w:p>
+    <w:p>
+      <w:pPr>
+        <w:rPr>
+          <w:rStyle w:val="Strong"/>
+          <w:sz w:val="22"/>
+          <w:szCs w:val="22"/>
+        </w:rPr>
+      </w:pPr>
+      <w:r>
+        <w:rPr>
+          <w:rStyle w:val="Strong"/>
+          <w:sz w:val="22"/>
+          <w:szCs w:val="22"/>
+        </w:rPr>
+        <w:t>The implementer</w:t>
+      </w:r>
+      <w:r>
+        <w:rPr>
+          <w:rStyle w:val="Strong"/>
+          <w:sz w:val="22"/>
+          <w:szCs w:val="22"/>
+        </w:rPr>
+        <w:t>:</w:t>
+      </w:r>
+      <w:r>
+        <w:rPr>
+          <w:rStyle w:val="Strong"/>
+          <w:sz w:val="22"/>
+          <w:szCs w:val="22"/>
+        </w:rPr>
+        <w:t xml:space="preserve"> Chris </w:t>
+      </w:r>
+      <w:proofErr w:type="spellStart"/>
+      <w:r>
+        <w:rPr>
+          <w:rStyle w:val="Strong"/>
+          <w:sz w:val="22"/>
+          <w:szCs w:val="22"/>
+        </w:rPr>
+        <w:t>Groppe</w:t>
+      </w:r>
+      <w:proofErr w:type="spellEnd"/>
+    </w:p>
+    <w:p>
+      <w:pPr>
+        <w:rPr>
+          <w:rStyle w:val="Strong"/>
+          <w:sz w:val="22"/>
+          <w:szCs w:val="22"/>
+        </w:rPr>
+      </w:pPr>
+      <w:r>
+        <w:rPr>
+          <w:rStyle w:val="Strong"/>
+          <w:sz w:val="22"/>
+          <w:szCs w:val="22"/>
+        </w:rPr>
+        <w:t>Checked by: Ryan Guard</w:t>
+      </w:r>
+    </w:p>
+    <w:p>
+      <w:pPr>
+        <w:rPr>
+          <w:rStyle w:val="Strong"/>
+          <w:sz w:val="28"/>
+          <w:szCs w:val="28"/>
+        </w:rPr>
+      </w:pPr>
+    </w:p>
+    <w:tbl>
+      <w:tblPr>
+        <w:tblStyle w:val="TableGrid"/>
+        <w:tblW w:w="0" w:type="auto"/>
+        <w:tblLook w:val="04A0" w:firstRow="1" w:lastRow="0" w:firstColumn="1" w:lastColumn="0" w:noHBand="0" w:noVBand="1"/>
+      </w:tblPr>
+      <w:tblGrid>
+        <w:gridCol w:w="2429"/>
+        <w:gridCol w:w="1323"/>
+        <w:gridCol w:w="4364"/>
+        <w:gridCol w:w="1234"/>
+      </w:tblGrid>
+      <w:tr>
+        <w:tc>
+          <w:tcPr>
+            <w:tcW w:w="2449" w:type="dxa"/>
+          </w:tcPr>
+          <w:p/>
+        </w:tc>
+        <w:tc>
+          <w:tcPr>
+            <w:tcW w:w="1236" w:type="dxa"/>
+          </w:tcPr>
+          <w:p>
+            <w:r>
+              <w:t>% earned</w:t>
+            </w:r>
+          </w:p>
+        </w:tc>
+        <w:tc>
+          <w:tcPr>
+            <w:tcW w:w="4428" w:type="dxa"/>
+          </w:tcPr>
+          <w:p>
+            <w:r>
+              <w:t xml:space="preserve">Proof </w:t>
+            </w:r>
+          </w:p>
+        </w:tc>
+        <w:tc>
+          <w:tcPr>
+            <w:tcW w:w="1237" w:type="dxa"/>
+          </w:tcPr>
+          <w:p>
+            <w:r>
+              <w:t>To the instructor</w:t>
+            </w:r>
+          </w:p>
+        </w:tc>
+      </w:tr>
+      <w:tr>
+        <w:tc>
+          <w:tcPr>
+            <w:tcW w:w="2449" w:type="dxa"/>
+          </w:tcPr>
+          <w:p>
+            <w:r>
+              <w:t xml:space="preserve">Problem definition </w:t>
+            </w:r>
+          </w:p>
+          <w:p/>
+        </w:tc>
+        <w:tc>
+          <w:tcPr>
+            <w:tcW w:w="1236" w:type="dxa"/>
+          </w:tcPr>
+          <w:p>
+            <w:r>
+              <w:t>(</w:t>
+            </w:r>
+            <w:proofErr w:type="gramStart"/>
+            <w:r>
+              <w:t>10)%/</w:t>
+            </w:r>
+            <w:proofErr w:type="gramEnd"/>
+            <w:r>
+              <w:t>10%</w:t>
+            </w:r>
+          </w:p>
+        </w:tc>
+        <w:tc>
+          <w:tcPr>
+            <w:tcW w:w="4428" w:type="dxa"/>
+          </w:tcPr>
+          <w:p>
+            <w:pPr>
+              <w:pStyle w:val="ListParagraph"/>
+              <w:numPr>
+                <w:ilvl w:val="0"/>
+                <w:numId w:val="4"/>
+              </w:numPr>
+            </w:pPr>
+            <w:r>
+              <w:t>I defined the problem that I solved by clarifying the issue and your proposed solution.</w:t>
+            </w:r>
+          </w:p>
+        </w:tc>
+        <w:tc>
+          <w:tcPr>
+            <w:tcW w:w="1237" w:type="dxa"/>
+          </w:tcPr>
+          <w:p/>
+        </w:tc>
+      </w:tr>
+      <w:tr>
+        <w:tc>
+          <w:tcPr>
+            <w:tcW w:w="2449" w:type="dxa"/>
+          </w:tcPr>
+          <w:p>
+            <w:r>
+              <w:t>Requirements</w:t>
+            </w:r>
+          </w:p>
+        </w:tc>
+        <w:tc>
+          <w:tcPr>
+            <w:tcW w:w="1236" w:type="dxa"/>
+          </w:tcPr>
+          <w:p>
+            <w:r>
+              <w:t>(</w:t>
+            </w:r>
+            <w:proofErr w:type="gramStart"/>
+            <w:r>
+              <w:t>10)%/</w:t>
+            </w:r>
+            <w:proofErr w:type="gramEnd"/>
+            <w:r>
+              <w:t>10%</w:t>
+            </w:r>
+          </w:p>
+        </w:tc>
+        <w:tc>
+          <w:tcPr>
+            <w:tcW w:w="4428" w:type="dxa"/>
+          </w:tcPr>
+          <w:p>
+            <w:pPr>
+              <w:pStyle w:val="ListParagraph"/>
+              <w:numPr>
+                <w:ilvl w:val="0"/>
+                <w:numId w:val="4"/>
+              </w:numPr>
+            </w:pPr>
+            <w:r>
+              <w:t>I wrote a requirement in a form of user stories.</w:t>
+            </w:r>
+          </w:p>
+        </w:tc>
+        <w:tc>
+          <w:tcPr>
+            <w:tcW w:w="1237" w:type="dxa"/>
+          </w:tcPr>
+          <w:p/>
+        </w:tc>
+      </w:tr>
+      <w:tr>
+        <w:tc>
+          <w:tcPr>
+            <w:tcW w:w="2449" w:type="dxa"/>
+          </w:tcPr>
+          <w:p>
+            <w:r>
+              <w:t>Design document</w:t>
+            </w:r>
+          </w:p>
+        </w:tc>
+        <w:tc>
+          <w:tcPr>
+            <w:tcW w:w="1236" w:type="dxa"/>
+          </w:tcPr>
+          <w:p>
+            <w:r>
+              <w:t>(</w:t>
+            </w:r>
+            <w:proofErr w:type="gramStart"/>
+            <w:r>
+              <w:t>20)%/</w:t>
+            </w:r>
+            <w:proofErr w:type="gramEnd"/>
+            <w:r>
+              <w:t>20%</w:t>
+            </w:r>
+          </w:p>
+        </w:tc>
+        <w:tc>
+          <w:tcPr>
+            <w:tcW w:w="4428" w:type="dxa"/>
+          </w:tcPr>
+          <w:p>
+            <w:pPr>
+              <w:pStyle w:val="ListParagraph"/>
+              <w:numPr>
+                <w:ilvl w:val="0"/>
+                <w:numId w:val="4"/>
+              </w:numPr>
+            </w:pPr>
+            <w:r>
+              <w:t>I designed my feature that meets the requirement.</w:t>
+            </w:r>
+          </w:p>
+        </w:tc>
+        <w:tc>
+          <w:tcPr>
+            <w:tcW w:w="1237" w:type="dxa"/>
+          </w:tcPr>
+          <w:p/>
+        </w:tc>
+      </w:tr>
+      <w:tr>
+        <w:tc>
+          <w:tcPr>
+            <w:tcW w:w="2449" w:type="dxa"/>
+          </w:tcPr>
+          <w:p>
+            <w:r>
+              <w:t>Implementation</w:t>
+            </w:r>
+          </w:p>
+        </w:tc>
+        <w:tc>
+          <w:tcPr>
+            <w:tcW w:w="1236" w:type="dxa"/>
+          </w:tcPr>
+          <w:p>
+            <w:r>
+              <w:t>(</w:t>
+            </w:r>
+            <w:proofErr w:type="gramStart"/>
+            <w:r>
+              <w:t>30)%/</w:t>
+            </w:r>
+            <w:proofErr w:type="gramEnd"/>
+            <w:r>
+              <w:t>30%</w:t>
+            </w:r>
+          </w:p>
+        </w:tc>
+        <w:tc>
+          <w:tcPr>
+            <w:tcW w:w="4428" w:type="dxa"/>
+          </w:tcPr>
+          <w:p>
+            <w:pPr>
+              <w:pStyle w:val="ListParagraph"/>
+              <w:numPr>
+                <w:ilvl w:val="0"/>
+                <w:numId w:val="4"/>
+              </w:numPr>
+            </w:pPr>
+            <w:r>
+              <w:t xml:space="preserve">I implemented the feature according to the design. </w:t>
+            </w:r>
+          </w:p>
+        </w:tc>
+        <w:tc>
+          <w:tcPr>
+            <w:tcW w:w="1237" w:type="dxa"/>
+          </w:tcPr>
+          <w:p/>
+        </w:tc>
+      </w:tr>
+      <w:tr>
+        <w:tc>
+          <w:tcPr>
+            <w:tcW w:w="2449" w:type="dxa"/>
+          </w:tcPr>
+          <w:p>
+            <w:r>
+              <w:t>Test</w:t>
+            </w:r>
+          </w:p>
+        </w:tc>
+        <w:tc>
+          <w:tcPr>
+            <w:tcW w:w="1236" w:type="dxa"/>
+          </w:tcPr>
+          <w:p>
+            <w:r>
+              <w:t>(</w:t>
+            </w:r>
+            <w:proofErr w:type="gramStart"/>
+            <w:r>
+              <w:t>20)%/</w:t>
+            </w:r>
+            <w:proofErr w:type="gramEnd"/>
+            <w:r>
+              <w:t>20%</w:t>
+            </w:r>
+          </w:p>
+        </w:tc>
+        <w:tc>
+          <w:tcPr>
+            <w:tcW w:w="4428" w:type="dxa"/>
+          </w:tcPr>
+          <w:p>
+            <w:pPr>
+              <w:pStyle w:val="ListParagraph"/>
+              <w:numPr>
+                <w:ilvl w:val="0"/>
+                <w:numId w:val="4"/>
+              </w:numPr>
+            </w:pPr>
+            <w:r>
+              <w:t xml:space="preserve">I wrote effective </w:t>
+            </w:r>
+            <w:proofErr w:type="spellStart"/>
+            <w:r>
+              <w:t>doctests</w:t>
+            </w:r>
+            <w:proofErr w:type="spellEnd"/>
+            <w:r>
+              <w:t xml:space="preserve"> or </w:t>
+            </w:r>
+            <w:proofErr w:type="spellStart"/>
+            <w:r>
+              <w:t>unittests</w:t>
+            </w:r>
+            <w:proofErr w:type="spellEnd"/>
+            <w:r>
+              <w:t xml:space="preserve"> for verifying and validating my feature. </w:t>
+            </w:r>
+          </w:p>
+        </w:tc>
+        <w:tc>
+          <w:tcPr>
+            <w:tcW w:w="1237" w:type="dxa"/>
+          </w:tcPr>
+          <w:p/>
+        </w:tc>
+      </w:tr>
+      <w:tr>
+        <w:tc>
+          <w:tcPr>
+            <w:tcW w:w="2449" w:type="dxa"/>
+          </w:tcPr>
+          <w:p>
+            <w:r>
+              <w:t>User manual</w:t>
+            </w:r>
+          </w:p>
+        </w:tc>
+        <w:tc>
+          <w:tcPr>
+            <w:tcW w:w="1236" w:type="dxa"/>
+          </w:tcPr>
+          <w:p>
+            <w:r>
+              <w:t>(</w:t>
+            </w:r>
+            <w:proofErr w:type="gramStart"/>
+            <w:r>
+              <w:t>10)%/</w:t>
+            </w:r>
+            <w:proofErr w:type="gramEnd"/>
+            <w:r>
+              <w:t>10%</w:t>
+            </w:r>
+          </w:p>
+        </w:tc>
+        <w:tc>
+          <w:tcPr>
+            <w:tcW w:w="4428" w:type="dxa"/>
+          </w:tcPr>
+          <w:p>
+            <w:pPr>
+              <w:pStyle w:val="ListParagraph"/>
+              <w:numPr>
+                <w:ilvl w:val="0"/>
+                <w:numId w:val="4"/>
+              </w:numPr>
+            </w:pPr>
+            <w:r>
+              <w:t>I wrote a document that users can read to use my feature.</w:t>
+            </w:r>
+          </w:p>
+        </w:tc>
+        <w:tc>
+          <w:tcPr>
+            <w:tcW w:w="1237" w:type="dxa"/>
+          </w:tcPr>
+          <w:p/>
+        </w:tc>
+      </w:tr>
+    </w:tbl>
+    <w:p/>
+    <w:p>
+      <w:pPr>
+        <w:rPr>
+          <w:rStyle w:val="Strong"/>
+          <w:sz w:val="28"/>
+          <w:szCs w:val="28"/>
+        </w:rPr>
+      </w:pPr>
+    </w:p>
+    <w:p>
+      <w:pPr>
+        <w:rPr>
+          <w:rStyle w:val="Strong"/>
+          <w:sz w:val="28"/>
+          <w:szCs w:val="28"/>
+        </w:rPr>
+      </w:pPr>
+    </w:p>
+    <w:p>
+      <w:pPr>
+        <w:rPr>
+          <w:rStyle w:val="Strong"/>
+          <w:sz w:val="28"/>
+          <w:szCs w:val="28"/>
+        </w:rPr>
+      </w:pPr>
+    </w:p>
+    <w:p>
+      <w:pPr>
+        <w:rPr>
+          <w:rStyle w:val="Strong"/>
+          <w:sz w:val="28"/>
+          <w:szCs w:val="28"/>
+        </w:rPr>
+      </w:pPr>
+    </w:p>
+    <w:p>
+      <w:pPr>
+        <w:rPr>
+          <w:rStyle w:val="Strong"/>
+          <w:sz w:val="28"/>
+          <w:szCs w:val="28"/>
+        </w:rPr>
+      </w:pPr>
+    </w:p>
+    <w:p>
+      <w:pPr>
+        <w:rPr>
+          <w:rStyle w:val="Strong"/>
+          <w:sz w:val="28"/>
+          <w:szCs w:val="28"/>
+        </w:rPr>
+      </w:pPr>
+    </w:p>
+    <w:p>
+      <w:pPr>
+        <w:rPr>
+          <w:rStyle w:val="Strong"/>
+          <w:sz w:val="28"/>
+          <w:szCs w:val="28"/>
+        </w:rPr>
+      </w:pPr>
+    </w:p>
+    <w:p>
+      <w:pPr>
+        <w:rPr>
+          <w:rStyle w:val="Strong"/>
+          <w:sz w:val="28"/>
+          <w:szCs w:val="28"/>
+        </w:rPr>
+      </w:pPr>
+    </w:p>
+    <w:p>
+      <w:pPr>
+        <w:rPr>
+          <w:rStyle w:val="Strong"/>
+          <w:sz w:val="28"/>
+          <w:szCs w:val="28"/>
+        </w:rPr>
+      </w:pPr>
+    </w:p>
+    <w:p>
+      <w:pPr>
+        <w:rPr>
+          <w:rStyle w:val="Strong"/>
+          <w:sz w:val="28"/>
+          <w:szCs w:val="28"/>
+        </w:rPr>
+      </w:pPr>
+    </w:p>
+    <w:p>
+      <w:pPr>
+        <w:rPr>
+          <w:rStyle w:val="Strong"/>
+          <w:sz w:val="28"/>
+          <w:szCs w:val="28"/>
+        </w:rPr>
+      </w:pPr>
+    </w:p>
+    <w:p>
+      <w:pPr>
+        <w:rPr>
+          <w:rStyle w:val="Strong"/>
+          <w:sz w:val="28"/>
+          <w:szCs w:val="28"/>
+        </w:rPr>
+      </w:pPr>
+    </w:p>
+    <w:p>
+      <w:pPr>
+        <w:rPr>
+          <w:rStyle w:val="Strong"/>
+          <w:sz w:val="28"/>
+          <w:szCs w:val="28"/>
+        </w:rPr>
+      </w:pPr>
+    </w:p>
+    <w:p>
+      <w:pPr>
+        <w:rPr>
+          <w:rStyle w:val="Strong"/>
+          <w:sz w:val="28"/>
+          <w:szCs w:val="28"/>
+        </w:rPr>
+      </w:pPr>
+    </w:p>
+    <w:p>
+      <w:pPr>
+        <w:rPr>
+          <w:rStyle w:val="Strong"/>
+          <w:sz w:val="28"/>
+          <w:szCs w:val="28"/>
+        </w:rPr>
+      </w:pPr>
+    </w:p>
+    <w:p>
+      <w:pPr>
+        <w:rPr>
+          <w:rStyle w:val="Strong"/>
+          <w:sz w:val="28"/>
+          <w:szCs w:val="28"/>
+        </w:rPr>
+      </w:pPr>
+    </w:p>
+    <w:p>
+      <w:pPr>
+        <w:rPr>
+          <w:rStyle w:val="Strong"/>
+          <w:sz w:val="28"/>
+          <w:szCs w:val="28"/>
+        </w:rPr>
+      </w:pPr>
+    </w:p>
+    <w:p>
+      <w:pPr>
+        <w:rPr>
+          <w:rStyle w:val="Strong"/>
+          <w:sz w:val="28"/>
+          <w:szCs w:val="28"/>
+        </w:rPr>
+      </w:pPr>
+      <w:r>
+        <w:rPr>
+          <w:rStyle w:val="Strong"/>
+          <w:sz w:val="28"/>
+          <w:szCs w:val="28"/>
+        </w:rPr>
+        <w:lastRenderedPageBreak/>
+        <w:t xml:space="preserve">Feature </w:t>
+      </w:r>
+      <w:r>
+        <w:rPr>
+          <w:rStyle w:val="Strong"/>
+          <w:sz w:val="28"/>
+          <w:szCs w:val="28"/>
+        </w:rPr>
+        <w:t>3</w:t>
+      </w:r>
+      <w:r>
+        <w:rPr>
+          <w:rStyle w:val="Strong"/>
+          <w:sz w:val="28"/>
+          <w:szCs w:val="28"/>
+        </w:rPr>
+        <w:t>: (7) / (7) points earned as (</w:t>
+      </w:r>
+      <w:proofErr w:type="gramStart"/>
+      <w:r>
+        <w:rPr>
+          <w:rStyle w:val="Strong"/>
+          <w:sz w:val="28"/>
+          <w:szCs w:val="28"/>
+        </w:rPr>
+        <w:t>100)%/</w:t>
+      </w:r>
+      <w:proofErr w:type="gramEnd"/>
+      <w:r>
+        <w:rPr>
+          <w:rStyle w:val="Strong"/>
+          <w:sz w:val="28"/>
+          <w:szCs w:val="28"/>
+        </w:rPr>
+        <w:t>100% of the required work is done</w:t>
+      </w:r>
+    </w:p>
+    <w:p>
+      <w:pPr>
+        <w:rPr>
+          <w:rStyle w:val="Strong"/>
+          <w:sz w:val="28"/>
+          <w:szCs w:val="28"/>
+        </w:rPr>
+      </w:pPr>
+    </w:p>
+    <w:p>
+      <w:pPr>
+        <w:rPr>
+          <w:rStyle w:val="Strong"/>
+          <w:sz w:val="22"/>
+          <w:szCs w:val="22"/>
+        </w:rPr>
+      </w:pPr>
+      <w:r>
+        <w:rPr>
+          <w:rStyle w:val="Strong"/>
+          <w:sz w:val="22"/>
+          <w:szCs w:val="22"/>
+        </w:rPr>
+        <w:t>Feature name:</w:t>
+      </w:r>
+      <w:r>
+        <w:rPr>
+          <w:rStyle w:val="Strong"/>
+          <w:sz w:val="22"/>
+          <w:szCs w:val="22"/>
+        </w:rPr>
+        <w:t xml:space="preserve"> </w:t>
+      </w:r>
+      <w:r>
+        <w:rPr>
+          <w:rStyle w:val="Strong"/>
+          <w:sz w:val="22"/>
+          <w:szCs w:val="22"/>
+        </w:rPr>
+        <w:t>Document Recovery system</w:t>
+      </w:r>
+    </w:p>
+    <w:p>
+      <w:pPr>
+        <w:rPr>
+          <w:rStyle w:val="Strong"/>
+          <w:sz w:val="22"/>
+          <w:szCs w:val="22"/>
+        </w:rPr>
+      </w:pPr>
+      <w:r>
+        <w:rPr>
+          <w:rStyle w:val="Strong"/>
+          <w:sz w:val="22"/>
+          <w:szCs w:val="22"/>
+        </w:rPr>
+        <w:t>The implementer</w:t>
+      </w:r>
+      <w:r>
+        <w:rPr>
+          <w:rStyle w:val="Strong"/>
+          <w:sz w:val="22"/>
+          <w:szCs w:val="22"/>
+        </w:rPr>
+        <w:t>:</w:t>
+      </w:r>
+      <w:r>
+        <w:rPr>
+          <w:rStyle w:val="Strong"/>
+          <w:sz w:val="22"/>
+          <w:szCs w:val="22"/>
+        </w:rPr>
+        <w:t xml:space="preserve"> </w:t>
+      </w:r>
+      <w:r>
+        <w:rPr>
+          <w:rStyle w:val="Strong"/>
+          <w:sz w:val="22"/>
+          <w:szCs w:val="22"/>
+        </w:rPr>
+        <w:t xml:space="preserve">Liam </w:t>
+      </w:r>
+      <w:proofErr w:type="spellStart"/>
+      <w:r>
+        <w:rPr>
+          <w:rStyle w:val="Strong"/>
+          <w:sz w:val="22"/>
+          <w:szCs w:val="22"/>
+        </w:rPr>
+        <w:t>Tiemon</w:t>
+      </w:r>
+      <w:proofErr w:type="spellEnd"/>
+    </w:p>
+    <w:p>
+      <w:pPr>
+        <w:rPr>
+          <w:rStyle w:val="Strong"/>
+          <w:sz w:val="22"/>
+          <w:szCs w:val="22"/>
+        </w:rPr>
+      </w:pPr>
+      <w:r>
+        <w:rPr>
+          <w:rStyle w:val="Strong"/>
+          <w:sz w:val="22"/>
+          <w:szCs w:val="22"/>
+        </w:rPr>
+        <w:t>Checked by: Ryan Guard</w:t>
+      </w:r>
+    </w:p>
+    <w:p>
+      <w:pPr>
+        <w:rPr>
+          <w:rStyle w:val="Strong"/>
+          <w:sz w:val="28"/>
+          <w:szCs w:val="28"/>
+        </w:rPr>
+      </w:pPr>
+    </w:p>
+    <w:tbl>
+      <w:tblPr>
+        <w:tblStyle w:val="TableGrid"/>
+        <w:tblW w:w="0" w:type="auto"/>
+        <w:tblLook w:val="04A0" w:firstRow="1" w:lastRow="0" w:firstColumn="1" w:lastColumn="0" w:noHBand="0" w:noVBand="1"/>
+      </w:tblPr>
+      <w:tblGrid>
+        <w:gridCol w:w="2429"/>
+        <w:gridCol w:w="1323"/>
+        <w:gridCol w:w="4364"/>
+        <w:gridCol w:w="1234"/>
+      </w:tblGrid>
+      <w:tr>
+        <w:tc>
+          <w:tcPr>
+            <w:tcW w:w="2449" w:type="dxa"/>
+          </w:tcPr>
+          <w:p/>
+        </w:tc>
+        <w:tc>
+          <w:tcPr>
+            <w:tcW w:w="1236" w:type="dxa"/>
+          </w:tcPr>
+          <w:p>
+            <w:r>
+              <w:t>% earned</w:t>
+            </w:r>
+          </w:p>
+        </w:tc>
+        <w:tc>
+          <w:tcPr>
+            <w:tcW w:w="4428" w:type="dxa"/>
+          </w:tcPr>
+          <w:p>
+            <w:r>
+              <w:t xml:space="preserve">Proof </w:t>
+            </w:r>
+          </w:p>
+        </w:tc>
+        <w:tc>
+          <w:tcPr>
+            <w:tcW w:w="1237" w:type="dxa"/>
+          </w:tcPr>
+          <w:p>
+            <w:r>
+              <w:t>To the instructor</w:t>
+            </w:r>
+          </w:p>
+        </w:tc>
+      </w:tr>
+      <w:tr>
+        <w:tc>
+          <w:tcPr>
+            <w:tcW w:w="2449" w:type="dxa"/>
+          </w:tcPr>
+          <w:p>
+            <w:r>
+              <w:t xml:space="preserve">Problem definition </w:t>
+            </w:r>
+          </w:p>
+          <w:p/>
+        </w:tc>
+        <w:tc>
+          <w:tcPr>
+            <w:tcW w:w="1236" w:type="dxa"/>
+          </w:tcPr>
+          <w:p>
+            <w:r>
+              <w:t>(</w:t>
+            </w:r>
+            <w:proofErr w:type="gramStart"/>
+            <w:r>
+              <w:t>10)%/</w:t>
+            </w:r>
+            <w:proofErr w:type="gramEnd"/>
+            <w:r>
+              <w:t>10%</w:t>
+            </w:r>
+          </w:p>
+        </w:tc>
+        <w:tc>
+          <w:tcPr>
+            <w:tcW w:w="4428" w:type="dxa"/>
+          </w:tcPr>
+          <w:p>
+            <w:pPr>
+              <w:pStyle w:val="ListParagraph"/>
+              <w:numPr>
+                <w:ilvl w:val="0"/>
+                <w:numId w:val="4"/>
+              </w:numPr>
+            </w:pPr>
+            <w:r>
+              <w:t>I defined the problem that I solved by clarifying the issue and your proposed solution.</w:t>
+            </w:r>
+          </w:p>
+        </w:tc>
+        <w:tc>
+          <w:tcPr>
+            <w:tcW w:w="1237" w:type="dxa"/>
+          </w:tcPr>
+          <w:p/>
+        </w:tc>
+      </w:tr>
+      <w:tr>
+        <w:tc>
+          <w:tcPr>
+            <w:tcW w:w="2449" w:type="dxa"/>
+          </w:tcPr>
+          <w:p>
+            <w:r>
+              <w:t>Requirements</w:t>
+            </w:r>
+          </w:p>
+        </w:tc>
+        <w:tc>
+          <w:tcPr>
+            <w:tcW w:w="1236" w:type="dxa"/>
+          </w:tcPr>
+          <w:p>
+            <w:r>
+              <w:t>(</w:t>
+            </w:r>
+            <w:proofErr w:type="gramStart"/>
+            <w:r>
+              <w:t>10)%/</w:t>
+            </w:r>
+            <w:proofErr w:type="gramEnd"/>
+            <w:r>
+              <w:t>10%</w:t>
+            </w:r>
+          </w:p>
+        </w:tc>
+        <w:tc>
+          <w:tcPr>
+            <w:tcW w:w="4428" w:type="dxa"/>
+          </w:tcPr>
+          <w:p>
+            <w:pPr>
+              <w:pStyle w:val="ListParagraph"/>
+              <w:numPr>
+                <w:ilvl w:val="0"/>
+                <w:numId w:val="4"/>
+              </w:numPr>
+            </w:pPr>
+            <w:r>
+              <w:t>I wrote a requirement in a form of user stories.</w:t>
+            </w:r>
+          </w:p>
+        </w:tc>
+        <w:tc>
+          <w:tcPr>
+            <w:tcW w:w="1237" w:type="dxa"/>
+          </w:tcPr>
+          <w:p/>
+        </w:tc>
+      </w:tr>
+      <w:tr>
+        <w:tc>
+          <w:tcPr>
+            <w:tcW w:w="2449" w:type="dxa"/>
+          </w:tcPr>
+          <w:p>
+            <w:r>
+              <w:t>Design document</w:t>
+            </w:r>
+          </w:p>
+        </w:tc>
+        <w:tc>
+          <w:tcPr>
+            <w:tcW w:w="1236" w:type="dxa"/>
+          </w:tcPr>
+          <w:p>
+            <w:r>
+              <w:t>(</w:t>
+            </w:r>
+            <w:proofErr w:type="gramStart"/>
+            <w:r>
+              <w:t>20)%/</w:t>
+            </w:r>
+            <w:proofErr w:type="gramEnd"/>
+            <w:r>
+              <w:t>20%</w:t>
+            </w:r>
+          </w:p>
+        </w:tc>
+        <w:tc>
+          <w:tcPr>
+            <w:tcW w:w="4428" w:type="dxa"/>
+          </w:tcPr>
+          <w:p>
+            <w:pPr>
+              <w:pStyle w:val="ListParagraph"/>
+              <w:numPr>
+                <w:ilvl w:val="0"/>
+                <w:numId w:val="4"/>
+              </w:numPr>
+            </w:pPr>
+            <w:r>
+              <w:t>I designed my feature that meets the requirement.</w:t>
+            </w:r>
+          </w:p>
+        </w:tc>
+        <w:tc>
+          <w:tcPr>
+            <w:tcW w:w="1237" w:type="dxa"/>
+          </w:tcPr>
+          <w:p/>
+        </w:tc>
+      </w:tr>
+      <w:tr>
+        <w:tc>
+          <w:tcPr>
+            <w:tcW w:w="2449" w:type="dxa"/>
+          </w:tcPr>
+          <w:p>
+            <w:r>
+              <w:t>Implementation</w:t>
+            </w:r>
+          </w:p>
+        </w:tc>
+        <w:tc>
+          <w:tcPr>
+            <w:tcW w:w="1236" w:type="dxa"/>
+          </w:tcPr>
+          <w:p>
+            <w:r>
+              <w:t>(</w:t>
+            </w:r>
+            <w:proofErr w:type="gramStart"/>
+            <w:r>
+              <w:t>30)%/</w:t>
+            </w:r>
+            <w:proofErr w:type="gramEnd"/>
+            <w:r>
+              <w:t>30%</w:t>
+            </w:r>
+          </w:p>
+        </w:tc>
+        <w:tc>
+          <w:tcPr>
+            <w:tcW w:w="4428" w:type="dxa"/>
+          </w:tcPr>
+          <w:p>
+            <w:pPr>
+              <w:pStyle w:val="ListParagraph"/>
+              <w:numPr>
+                <w:ilvl w:val="0"/>
+                <w:numId w:val="4"/>
+              </w:numPr>
+            </w:pPr>
+            <w:r>
+              <w:t xml:space="preserve">I implemented the feature according to the design. </w:t>
+            </w:r>
+          </w:p>
+        </w:tc>
+        <w:tc>
+          <w:tcPr>
+            <w:tcW w:w="1237" w:type="dxa"/>
+          </w:tcPr>
+          <w:p/>
+        </w:tc>
+      </w:tr>
+      <w:tr>
+        <w:tc>
+          <w:tcPr>
+            <w:tcW w:w="2449" w:type="dxa"/>
+          </w:tcPr>
+          <w:p>
+            <w:r>
+              <w:t>Test</w:t>
+            </w:r>
+          </w:p>
+        </w:tc>
+        <w:tc>
+          <w:tcPr>
+            <w:tcW w:w="1236" w:type="dxa"/>
+          </w:tcPr>
+          <w:p>
+            <w:r>
+              <w:t>(</w:t>
+            </w:r>
+            <w:proofErr w:type="gramStart"/>
+            <w:r>
+              <w:t>20)%/</w:t>
+            </w:r>
+            <w:proofErr w:type="gramEnd"/>
+            <w:r>
+              <w:t>20%</w:t>
+            </w:r>
+          </w:p>
+        </w:tc>
+        <w:tc>
+          <w:tcPr>
+            <w:tcW w:w="4428" w:type="dxa"/>
+          </w:tcPr>
+          <w:p>
+            <w:pPr>
+              <w:pStyle w:val="ListParagraph"/>
+              <w:numPr>
+                <w:ilvl w:val="0"/>
+                <w:numId w:val="4"/>
+              </w:numPr>
+            </w:pPr>
+            <w:r>
+              <w:t xml:space="preserve">I wrote effective </w:t>
+            </w:r>
+            <w:proofErr w:type="spellStart"/>
+            <w:r>
+              <w:t>doctests</w:t>
+            </w:r>
+            <w:proofErr w:type="spellEnd"/>
+            <w:r>
+              <w:t xml:space="preserve"> or </w:t>
+            </w:r>
+            <w:proofErr w:type="spellStart"/>
+            <w:r>
+              <w:t>unittests</w:t>
+            </w:r>
+            <w:proofErr w:type="spellEnd"/>
+            <w:r>
+              <w:t xml:space="preserve"> for verifying and validating my feature. </w:t>
+            </w:r>
+          </w:p>
+        </w:tc>
+        <w:tc>
+          <w:tcPr>
+            <w:tcW w:w="1237" w:type="dxa"/>
+          </w:tcPr>
+          <w:p/>
+        </w:tc>
+      </w:tr>
+      <w:tr>
+        <w:tc>
+          <w:tcPr>
+            <w:tcW w:w="2449" w:type="dxa"/>
+          </w:tcPr>
+          <w:p>
+            <w:r>
+              <w:t>User manual</w:t>
+            </w:r>
+          </w:p>
+        </w:tc>
+        <w:tc>
+          <w:tcPr>
+            <w:tcW w:w="1236" w:type="dxa"/>
+          </w:tcPr>
+          <w:p>
+            <w:r>
+              <w:t>(</w:t>
+            </w:r>
+            <w:proofErr w:type="gramStart"/>
+            <w:r>
+              <w:t>10)%/</w:t>
+            </w:r>
+            <w:proofErr w:type="gramEnd"/>
+            <w:r>
+              <w:t>10%</w:t>
+            </w:r>
+          </w:p>
+        </w:tc>
+        <w:tc>
+          <w:tcPr>
+            <w:tcW w:w="4428" w:type="dxa"/>
+          </w:tcPr>
+          <w:p>
+            <w:pPr>
+              <w:pStyle w:val="ListParagraph"/>
+              <w:numPr>
+                <w:ilvl w:val="0"/>
+                <w:numId w:val="4"/>
+              </w:numPr>
+            </w:pPr>
+            <w:r>
+              <w:t>I wrote a document that users can read to use my feature.</w:t>
+            </w:r>
+          </w:p>
+        </w:tc>
+        <w:tc>
+          <w:tcPr>
+            <w:tcW w:w="1237" w:type="dxa"/>
+          </w:tcPr>
+          <w:p/>
+        </w:tc>
+      </w:tr>
+    </w:tbl>
+    <w:p/>
+    <w:p>
+      <w:pPr>
+        <w:rPr>
+          <w:rStyle w:val="Strong"/>
+          <w:sz w:val="28"/>
+          <w:szCs w:val="28"/>
+        </w:rPr>
+      </w:pPr>
+    </w:p>
+    <w:p>
+      <w:pPr>
+        <w:rPr>
+          <w:rStyle w:val="Strong"/>
+          <w:sz w:val="28"/>
+          <w:szCs w:val="28"/>
+        </w:rPr>
+      </w:pPr>
+    </w:p>
+    <w:p>
+      <w:pPr>
+        <w:rPr>
+          <w:rStyle w:val="Strong"/>
+          <w:sz w:val="28"/>
+          <w:szCs w:val="28"/>
+        </w:rPr>
+      </w:pPr>
+    </w:p>
+    <w:p>
+      <w:pPr>
+        <w:rPr>
+          <w:rStyle w:val="Strong"/>
+          <w:sz w:val="28"/>
+          <w:szCs w:val="28"/>
+        </w:rPr>
+      </w:pPr>
+    </w:p>
+    <w:p>
+      <w:pPr>
+        <w:rPr>
+          <w:rStyle w:val="Strong"/>
+          <w:sz w:val="28"/>
+          <w:szCs w:val="28"/>
+        </w:rPr>
+      </w:pPr>
+    </w:p>
+    <w:p>
+      <w:pPr>
+        <w:rPr>
+          <w:rStyle w:val="Strong"/>
+          <w:sz w:val="28"/>
+          <w:szCs w:val="28"/>
+        </w:rPr>
+      </w:pPr>
+    </w:p>
+    <w:p>
+      <w:pPr>
+        <w:rPr>
+          <w:rStyle w:val="Strong"/>
+          <w:sz w:val="28"/>
+          <w:szCs w:val="28"/>
+        </w:rPr>
+      </w:pPr>
+    </w:p>
+    <w:p>
+      <w:pPr>
+        <w:rPr>
+          <w:rStyle w:val="Strong"/>
+          <w:sz w:val="28"/>
+          <w:szCs w:val="28"/>
+        </w:rPr>
+      </w:pPr>
+    </w:p>
+    <w:p>
+      <w:pPr>
+        <w:rPr>
+          <w:rStyle w:val="Strong"/>
+          <w:sz w:val="28"/>
+          <w:szCs w:val="28"/>
+        </w:rPr>
+      </w:pPr>
+    </w:p>
+    <w:p>
+      <w:pPr>
+        <w:rPr>
+          <w:rStyle w:val="Strong"/>
+          <w:sz w:val="28"/>
+          <w:szCs w:val="28"/>
+        </w:rPr>
+      </w:pPr>
+    </w:p>
+    <w:p>
+      <w:pPr>
+        <w:rPr>
+          <w:rStyle w:val="Strong"/>
+          <w:sz w:val="28"/>
+          <w:szCs w:val="28"/>
+        </w:rPr>
+      </w:pPr>
+    </w:p>
+    <w:p>
+      <w:pPr>
+        <w:rPr>
+          <w:rStyle w:val="Strong"/>
+          <w:sz w:val="28"/>
+          <w:szCs w:val="28"/>
+        </w:rPr>
+      </w:pPr>
+    </w:p>
+    <w:p>
+      <w:pPr>
+        <w:rPr>
+          <w:rStyle w:val="Strong"/>
+          <w:sz w:val="28"/>
+          <w:szCs w:val="28"/>
+        </w:rPr>
+      </w:pPr>
+    </w:p>
+    <w:p>
+      <w:pPr>
+        <w:rPr>
+          <w:rStyle w:val="Strong"/>
+          <w:sz w:val="28"/>
+          <w:szCs w:val="28"/>
+        </w:rPr>
+      </w:pPr>
+    </w:p>
+    <w:p>
+      <w:pPr>
+        <w:rPr>
+          <w:rStyle w:val="Strong"/>
+          <w:sz w:val="28"/>
+          <w:szCs w:val="28"/>
+        </w:rPr>
+      </w:pPr>
+    </w:p>
+    <w:p>
+      <w:pPr>
+        <w:rPr>
+          <w:rStyle w:val="Strong"/>
+          <w:sz w:val="28"/>
+          <w:szCs w:val="28"/>
+        </w:rPr>
+      </w:pPr>
+    </w:p>
+    <w:p>
+      <w:pPr>
+        <w:rPr>
+          <w:rStyle w:val="Strong"/>
+          <w:sz w:val="28"/>
+          <w:szCs w:val="28"/>
+        </w:rPr>
+      </w:pPr>
+    </w:p>
+    <w:p>
+      <w:pPr>
+        <w:rPr>
+          <w:rStyle w:val="Strong"/>
+          <w:sz w:val="28"/>
+          <w:szCs w:val="28"/>
+        </w:rPr>
+      </w:pPr>
+      <w:r>
+        <w:rPr>
+          <w:rStyle w:val="Strong"/>
+          <w:sz w:val="28"/>
+          <w:szCs w:val="28"/>
+        </w:rPr>
+        <w:lastRenderedPageBreak/>
+        <w:t xml:space="preserve">Feature </w:t>
+      </w:r>
+      <w:r>
+        <w:rPr>
+          <w:rStyle w:val="Strong"/>
+          <w:sz w:val="28"/>
+          <w:szCs w:val="28"/>
+        </w:rPr>
+        <w:t>4</w:t>
+      </w:r>
+      <w:r>
+        <w:rPr>
+          <w:rStyle w:val="Strong"/>
+          <w:sz w:val="28"/>
+          <w:szCs w:val="28"/>
+        </w:rPr>
+        <w:t>: (7) / (7) points earned as (</w:t>
+      </w:r>
+      <w:proofErr w:type="gramStart"/>
+      <w:r>
+        <w:rPr>
+          <w:rStyle w:val="Strong"/>
+          <w:sz w:val="28"/>
+          <w:szCs w:val="28"/>
+        </w:rPr>
+        <w:t>100)%/</w:t>
+      </w:r>
+      <w:proofErr w:type="gramEnd"/>
+      <w:r>
+        <w:rPr>
+          <w:rStyle w:val="Strong"/>
+          <w:sz w:val="28"/>
+          <w:szCs w:val="28"/>
+        </w:rPr>
+        <w:t>100% of the required work is done</w:t>
+      </w:r>
+    </w:p>
+    <w:p>
+      <w:pPr>
+        <w:rPr>
+          <w:rStyle w:val="Strong"/>
+          <w:sz w:val="28"/>
+          <w:szCs w:val="28"/>
+        </w:rPr>
+      </w:pPr>
+    </w:p>
+    <w:p>
+      <w:pPr>
+        <w:rPr>
+          <w:rStyle w:val="Strong"/>
+          <w:sz w:val="22"/>
+          <w:szCs w:val="22"/>
+        </w:rPr>
+      </w:pPr>
+      <w:r>
+        <w:rPr>
+          <w:rStyle w:val="Strong"/>
+          <w:sz w:val="22"/>
+          <w:szCs w:val="22"/>
+        </w:rPr>
+        <w:t>Feature name:</w:t>
+      </w:r>
+      <w:r>
+        <w:rPr>
+          <w:rStyle w:val="Strong"/>
+          <w:sz w:val="22"/>
+          <w:szCs w:val="22"/>
+        </w:rPr>
+        <w:t xml:space="preserve"> </w:t>
+      </w:r>
+      <w:r>
+        <w:rPr>
+          <w:rStyle w:val="Strong"/>
+          <w:sz w:val="22"/>
+          <w:szCs w:val="22"/>
+        </w:rPr>
+        <w:t>User interface to view and recover changes</w:t>
+      </w:r>
+    </w:p>
+    <w:p>
+      <w:pPr>
+        <w:rPr>
+          <w:rStyle w:val="Strong"/>
+          <w:sz w:val="22"/>
+          <w:szCs w:val="22"/>
+        </w:rPr>
+      </w:pPr>
+      <w:r>
+        <w:rPr>
+          <w:rStyle w:val="Strong"/>
+          <w:sz w:val="22"/>
+          <w:szCs w:val="22"/>
+        </w:rPr>
+        <w:t>The implementer</w:t>
+      </w:r>
+      <w:r>
+        <w:rPr>
+          <w:rStyle w:val="Strong"/>
+          <w:sz w:val="22"/>
+          <w:szCs w:val="22"/>
+        </w:rPr>
+        <w:t>:</w:t>
+      </w:r>
+      <w:r>
+        <w:rPr>
+          <w:rStyle w:val="Strong"/>
+          <w:sz w:val="22"/>
+          <w:szCs w:val="22"/>
+        </w:rPr>
+        <w:t xml:space="preserve"> </w:t>
+      </w:r>
+      <w:r>
+        <w:rPr>
+          <w:rStyle w:val="Strong"/>
+          <w:sz w:val="22"/>
+          <w:szCs w:val="22"/>
+        </w:rPr>
+        <w:t xml:space="preserve">Elizabeth </w:t>
+      </w:r>
+      <w:proofErr w:type="spellStart"/>
+      <w:r>
+        <w:rPr>
+          <w:rStyle w:val="Strong"/>
+          <w:sz w:val="22"/>
+          <w:szCs w:val="22"/>
+        </w:rPr>
+        <w:t>Gieske</w:t>
+      </w:r>
+      <w:proofErr w:type="spellEnd"/>
+    </w:p>
+    <w:p>
+      <w:pPr>
+        <w:rPr>
+          <w:rStyle w:val="Strong"/>
+          <w:sz w:val="22"/>
+          <w:szCs w:val="22"/>
+        </w:rPr>
+      </w:pPr>
+      <w:r>
+        <w:rPr>
+          <w:rStyle w:val="Strong"/>
+          <w:sz w:val="22"/>
+          <w:szCs w:val="22"/>
+        </w:rPr>
+        <w:t>Checked by: Ryan Guard</w:t>
+      </w:r>
+    </w:p>
+    <w:p>
+      <w:pPr>
+        <w:rPr>
+          <w:rStyle w:val="Strong"/>
+          <w:sz w:val="28"/>
+          <w:szCs w:val="28"/>
+        </w:rPr>
+      </w:pPr>
+    </w:p>
+    <w:tbl>
+      <w:tblPr>
+        <w:tblStyle w:val="TableGrid"/>
+        <w:tblW w:w="0" w:type="auto"/>
+        <w:tblLook w:val="04A0" w:firstRow="1" w:lastRow="0" w:firstColumn="1" w:lastColumn="0" w:noHBand="0" w:noVBand="1"/>
+      </w:tblPr>
+      <w:tblGrid>
+        <w:gridCol w:w="2429"/>
+        <w:gridCol w:w="1323"/>
+        <w:gridCol w:w="4364"/>
+        <w:gridCol w:w="1234"/>
+      </w:tblGrid>
+      <w:tr>
+        <w:tc>
+          <w:tcPr>
+            <w:tcW w:w="2449" w:type="dxa"/>
+          </w:tcPr>
+          <w:p/>
+        </w:tc>
+        <w:tc>
+          <w:tcPr>
+            <w:tcW w:w="1236" w:type="dxa"/>
+          </w:tcPr>
+          <w:p>
+            <w:r>
+              <w:t>% earned</w:t>
+            </w:r>
+          </w:p>
+        </w:tc>
+        <w:tc>
+          <w:tcPr>
+            <w:tcW w:w="4428" w:type="dxa"/>
+          </w:tcPr>
+          <w:p>
+            <w:r>
+              <w:t xml:space="preserve">Proof </w:t>
+            </w:r>
+          </w:p>
+        </w:tc>
+        <w:tc>
+          <w:tcPr>
+            <w:tcW w:w="1237" w:type="dxa"/>
+          </w:tcPr>
+          <w:p>
+            <w:r>
+              <w:t>To the instructor</w:t>
+            </w:r>
+          </w:p>
+        </w:tc>
+      </w:tr>
+      <w:tr>
+        <w:tc>
+          <w:tcPr>
+            <w:tcW w:w="2449" w:type="dxa"/>
+          </w:tcPr>
+          <w:p>
+            <w:r>
+              <w:t xml:space="preserve">Problem definition </w:t>
+            </w:r>
+          </w:p>
+          <w:p/>
+        </w:tc>
+        <w:tc>
+          <w:tcPr>
+            <w:tcW w:w="1236" w:type="dxa"/>
+          </w:tcPr>
+          <w:p>
+            <w:r>
+              <w:t>(</w:t>
+            </w:r>
+            <w:proofErr w:type="gramStart"/>
+            <w:r>
+              <w:t>10)%/</w:t>
+            </w:r>
+            <w:proofErr w:type="gramEnd"/>
+            <w:r>
+              <w:t>10%</w:t>
+            </w:r>
+          </w:p>
+        </w:tc>
+        <w:tc>
+          <w:tcPr>
+            <w:tcW w:w="4428" w:type="dxa"/>
+          </w:tcPr>
+          <w:p>
+            <w:pPr>
+              <w:pStyle w:val="ListParagraph"/>
+              <w:numPr>
+                <w:ilvl w:val="0"/>
+                <w:numId w:val="4"/>
+              </w:numPr>
+            </w:pPr>
+            <w:r>
+              <w:t>I defined the problem that I solved by clarifying the issue and your proposed solution.</w:t>
+            </w:r>
+          </w:p>
+        </w:tc>
+        <w:tc>
+          <w:tcPr>
+            <w:tcW w:w="1237" w:type="dxa"/>
+          </w:tcPr>
+          <w:p/>
+        </w:tc>
+      </w:tr>
+      <w:tr>
+        <w:tc>
+          <w:tcPr>
+            <w:tcW w:w="2449" w:type="dxa"/>
+          </w:tcPr>
+          <w:p>
+            <w:r>
+              <w:t>Requirements</w:t>
+            </w:r>
+          </w:p>
+        </w:tc>
+        <w:tc>
+          <w:tcPr>
+            <w:tcW w:w="1236" w:type="dxa"/>
+          </w:tcPr>
+          <w:p>
+            <w:r>
+              <w:t>(</w:t>
+            </w:r>
+            <w:proofErr w:type="gramStart"/>
+            <w:r>
+              <w:t>10)%/</w:t>
+            </w:r>
+            <w:proofErr w:type="gramEnd"/>
+            <w:r>
+              <w:t>10%</w:t>
+            </w:r>
+          </w:p>
+        </w:tc>
+        <w:tc>
+          <w:tcPr>
+            <w:tcW w:w="4428" w:type="dxa"/>
+          </w:tcPr>
+          <w:p>
+            <w:pPr>
+              <w:pStyle w:val="ListParagraph"/>
+              <w:numPr>
+                <w:ilvl w:val="0"/>
+                <w:numId w:val="4"/>
+              </w:numPr>
+            </w:pPr>
+            <w:r>
+              <w:t>I wrote a requirement in a form of user stories.</w:t>
+            </w:r>
+          </w:p>
+        </w:tc>
+        <w:tc>
+          <w:tcPr>
+            <w:tcW w:w="1237" w:type="dxa"/>
+          </w:tcPr>
+          <w:p/>
+        </w:tc>
+      </w:tr>
+      <w:tr>
+        <w:tc>
+          <w:tcPr>
+            <w:tcW w:w="2449" w:type="dxa"/>
+          </w:tcPr>
+          <w:p>
+            <w:r>
+              <w:t>Design document</w:t>
+            </w:r>
+          </w:p>
+        </w:tc>
+        <w:tc>
+          <w:tcPr>
+            <w:tcW w:w="1236" w:type="dxa"/>
+          </w:tcPr>
+          <w:p>
+            <w:r>
+              <w:t>(</w:t>
+            </w:r>
+            <w:proofErr w:type="gramStart"/>
+            <w:r>
+              <w:t>20)%/</w:t>
+            </w:r>
+            <w:proofErr w:type="gramEnd"/>
+            <w:r>
+              <w:t>20%</w:t>
+            </w:r>
+          </w:p>
+        </w:tc>
+        <w:tc>
+          <w:tcPr>
+            <w:tcW w:w="4428" w:type="dxa"/>
+          </w:tcPr>
+          <w:p>
+            <w:pPr>
+              <w:pStyle w:val="ListParagraph"/>
+              <w:numPr>
+                <w:ilvl w:val="0"/>
+                <w:numId w:val="4"/>
+              </w:numPr>
+            </w:pPr>
+            <w:r>
+              <w:t>I designed my feature that meets the requirement.</w:t>
+            </w:r>
+          </w:p>
+        </w:tc>
+        <w:tc>
+          <w:tcPr>
+            <w:tcW w:w="1237" w:type="dxa"/>
+          </w:tcPr>
+          <w:p/>
+        </w:tc>
+      </w:tr>
+      <w:tr>
+        <w:tc>
+          <w:tcPr>
+            <w:tcW w:w="2449" w:type="dxa"/>
+          </w:tcPr>
+          <w:p>
+            <w:r>
+              <w:t>Implementation</w:t>
+            </w:r>
+          </w:p>
+        </w:tc>
+        <w:tc>
+          <w:tcPr>
+            <w:tcW w:w="1236" w:type="dxa"/>
+          </w:tcPr>
+          <w:p>
+            <w:r>
+              <w:t>(</w:t>
+            </w:r>
+            <w:proofErr w:type="gramStart"/>
+            <w:r>
+              <w:t>30)%/</w:t>
+            </w:r>
+            <w:proofErr w:type="gramEnd"/>
+            <w:r>
+              <w:t>30%</w:t>
+            </w:r>
+          </w:p>
+        </w:tc>
+        <w:tc>
+          <w:tcPr>
+            <w:tcW w:w="4428" w:type="dxa"/>
+          </w:tcPr>
+          <w:p>
+            <w:pPr>
+              <w:pStyle w:val="ListParagraph"/>
+              <w:numPr>
+                <w:ilvl w:val="0"/>
+                <w:numId w:val="4"/>
+              </w:numPr>
+            </w:pPr>
+            <w:r>
+              <w:t xml:space="preserve">I implemented the feature according to the design. </w:t>
+            </w:r>
+          </w:p>
+        </w:tc>
+        <w:tc>
+          <w:tcPr>
+            <w:tcW w:w="1237" w:type="dxa"/>
+          </w:tcPr>
+          <w:p/>
+        </w:tc>
+      </w:tr>
+      <w:tr>
+        <w:tc>
+          <w:tcPr>
+            <w:tcW w:w="2449" w:type="dxa"/>
+          </w:tcPr>
+          <w:p>
+            <w:r>
+              <w:t>Test</w:t>
+            </w:r>
+          </w:p>
+        </w:tc>
+        <w:tc>
+          <w:tcPr>
+            <w:tcW w:w="1236" w:type="dxa"/>
+          </w:tcPr>
+          <w:p>
+            <w:r>
+              <w:t>(</w:t>
+            </w:r>
+            <w:proofErr w:type="gramStart"/>
+            <w:r>
+              <w:t>20)%/</w:t>
+            </w:r>
+            <w:proofErr w:type="gramEnd"/>
+            <w:r>
+              <w:t>20%</w:t>
+            </w:r>
+          </w:p>
+        </w:tc>
+        <w:tc>
+          <w:tcPr>
+            <w:tcW w:w="4428" w:type="dxa"/>
+          </w:tcPr>
+          <w:p>
+            <w:pPr>
+              <w:pStyle w:val="ListParagraph"/>
+              <w:numPr>
+                <w:ilvl w:val="0"/>
+                <w:numId w:val="4"/>
+              </w:numPr>
+            </w:pPr>
+            <w:r>
+              <w:t xml:space="preserve">I wrote effective </w:t>
+            </w:r>
+            <w:proofErr w:type="spellStart"/>
+            <w:r>
+              <w:t>doctests</w:t>
+            </w:r>
+            <w:proofErr w:type="spellEnd"/>
+            <w:r>
+              <w:t xml:space="preserve"> or </w:t>
+            </w:r>
+            <w:proofErr w:type="spellStart"/>
+            <w:r>
+              <w:t>unittests</w:t>
+            </w:r>
+            <w:proofErr w:type="spellEnd"/>
+            <w:r>
+              <w:t xml:space="preserve"> for verifying and validating my feature. </w:t>
+            </w:r>
+          </w:p>
+        </w:tc>
+        <w:tc>
+          <w:tcPr>
+            <w:tcW w:w="1237" w:type="dxa"/>
+          </w:tcPr>
+          <w:p/>
+        </w:tc>
+      </w:tr>
+      <w:tr>
+        <w:tc>
+          <w:tcPr>
+            <w:tcW w:w="2449" w:type="dxa"/>
+          </w:tcPr>
+          <w:p>
+            <w:r>
+              <w:t>User manual</w:t>
+            </w:r>
+          </w:p>
+        </w:tc>
+        <w:tc>
+          <w:tcPr>
+            <w:tcW w:w="1236" w:type="dxa"/>
+          </w:tcPr>
+          <w:p>
+            <w:r>
+              <w:t>(</w:t>
+            </w:r>
+            <w:proofErr w:type="gramStart"/>
+            <w:r>
+              <w:t>10)%/</w:t>
+            </w:r>
+            <w:proofErr w:type="gramEnd"/>
+            <w:r>
+              <w:t>10%</w:t>
+            </w:r>
+          </w:p>
+        </w:tc>
+        <w:tc>
+          <w:tcPr>
+            <w:tcW w:w="4428" w:type="dxa"/>
+          </w:tcPr>
+          <w:p>
+            <w:pPr>
+              <w:pStyle w:val="ListParagraph"/>
+              <w:numPr>
+                <w:ilvl w:val="0"/>
+                <w:numId w:val="4"/>
+              </w:numPr>
+            </w:pPr>
+            <w:r>
+              <w:t>I wrote a document that users can read to use my feature.</w:t>
+            </w:r>
+          </w:p>
+        </w:tc>
+        <w:tc>
+          <w:tcPr>
+            <w:tcW w:w="1237" w:type="dxa"/>
+          </w:tcPr>
+          <w:p/>
+        </w:tc>
+      </w:tr>
+    </w:tbl>
+    <w:p/>
+    <w:p>
+      <w:pPr>
+        <w:rPr>
+          <w:rStyle w:val="Strong"/>
+          <w:sz w:val="28"/>
+          <w:szCs w:val="28"/>
+        </w:rPr>
+      </w:pPr>
+    </w:p>
+    <w:p>
+      <w:pPr>
+        <w:rPr>
+          <w:rStyle w:val="Strong"/>
+          <w:sz w:val="28"/>
+          <w:szCs w:val="28"/>
+        </w:rPr>
+      </w:pPr>
+    </w:p>
+    <w:p>
+      <w:pPr>
+        <w:rPr>
+          <w:rStyle w:val="Strong"/>
+          <w:sz w:val="28"/>
+          <w:szCs w:val="28"/>
+        </w:rPr>
+      </w:pPr>
+    </w:p>
+    <w:p>
+      <w:pPr>
+        <w:rPr>
+          <w:rStyle w:val="Strong"/>
+          <w:sz w:val="28"/>
+          <w:szCs w:val="28"/>
+        </w:rPr>
+      </w:pPr>
+    </w:p>
+    <w:p>
+      <w:pPr>
+        <w:rPr>
+          <w:rStyle w:val="Strong"/>
+          <w:sz w:val="28"/>
+          <w:szCs w:val="28"/>
+        </w:rPr>
+      </w:pPr>
+    </w:p>
+    <w:p>
+      <w:pPr>
+        <w:rPr>
+          <w:rStyle w:val="Strong"/>
+          <w:sz w:val="28"/>
+          <w:szCs w:val="28"/>
+        </w:rPr>
+      </w:pPr>
+    </w:p>
+    <w:p>
+      <w:pPr>
+        <w:rPr>
+          <w:rStyle w:val="Strong"/>
+          <w:sz w:val="28"/>
+          <w:szCs w:val="28"/>
+        </w:rPr>
+      </w:pPr>
+    </w:p>
+    <w:p>
+      <w:pPr>
+        <w:rPr>
+          <w:rStyle w:val="Strong"/>
+          <w:sz w:val="28"/>
+          <w:szCs w:val="28"/>
+        </w:rPr>
+      </w:pPr>
+    </w:p>
+    <w:p>
+      <w:pPr>
+        <w:rPr>
+          <w:rStyle w:val="Strong"/>
+          <w:sz w:val="28"/>
+          <w:szCs w:val="28"/>
+        </w:rPr>
+      </w:pPr>
+    </w:p>
+    <w:p>
+      <w:pPr>
+        <w:rPr>
+          <w:rStyle w:val="Strong"/>
+          <w:sz w:val="28"/>
+          <w:szCs w:val="28"/>
+        </w:rPr>
+      </w:pPr>
+    </w:p>
+    <w:p>
+      <w:pPr>
+        <w:rPr>
+          <w:rStyle w:val="Strong"/>
+          <w:sz w:val="28"/>
+          <w:szCs w:val="28"/>
+        </w:rPr>
+      </w:pPr>
+    </w:p>
+    <w:p>
+      <w:pPr>
+        <w:rPr>
+          <w:rStyle w:val="Strong"/>
+          <w:sz w:val="28"/>
+          <w:szCs w:val="28"/>
+        </w:rPr>
+      </w:pPr>
+    </w:p>
+    <w:p>
+      <w:pPr>
+        <w:rPr>
+          <w:rStyle w:val="Strong"/>
+          <w:sz w:val="28"/>
+          <w:szCs w:val="28"/>
+        </w:rPr>
+      </w:pPr>
+    </w:p>
+    <w:p>
+      <w:pPr>
+        <w:rPr>
+          <w:rStyle w:val="Strong"/>
+          <w:sz w:val="28"/>
+          <w:szCs w:val="28"/>
+        </w:rPr>
+      </w:pPr>
+    </w:p>
+    <w:p>
+      <w:pPr>
+        <w:rPr>
+          <w:rStyle w:val="Strong"/>
+          <w:sz w:val="28"/>
+          <w:szCs w:val="28"/>
+        </w:rPr>
+      </w:pPr>
+    </w:p>
+    <w:p>
+      <w:pPr>
+        <w:rPr>
+          <w:rStyle w:val="Strong"/>
+          <w:sz w:val="28"/>
+          <w:szCs w:val="28"/>
+        </w:rPr>
+      </w:pPr>
+    </w:p>
+    <w:p>
+      <w:pPr>
+        <w:rPr>
+          <w:rStyle w:val="Strong"/>
+          <w:sz w:val="28"/>
+          <w:szCs w:val="28"/>
+        </w:rPr>
+      </w:pPr>
+    </w:p>
+    <w:p>
+      <w:pPr>
+        <w:rPr>
+          <w:rStyle w:val="Strong"/>
+          <w:sz w:val="28"/>
+          <w:szCs w:val="28"/>
+        </w:rPr>
+      </w:pPr>
+      <w:r>
+        <w:rPr>
+          <w:rStyle w:val="Strong"/>
+          <w:sz w:val="28"/>
+          <w:szCs w:val="28"/>
+        </w:rPr>
+        <w:lastRenderedPageBreak/>
+        <w:t xml:space="preserve">Feature </w:t>
+      </w:r>
+      <w:r>
+        <w:rPr>
+          <w:rStyle w:val="Strong"/>
+          <w:sz w:val="28"/>
+          <w:szCs w:val="28"/>
+        </w:rPr>
+        <w:t>5</w:t>
+      </w:r>
+      <w:r>
+        <w:rPr>
+          <w:rStyle w:val="Strong"/>
+          <w:sz w:val="28"/>
+          <w:szCs w:val="28"/>
+        </w:rPr>
+        <w:t>: (7) / (7) points earned as (</w:t>
+      </w:r>
+      <w:proofErr w:type="gramStart"/>
+      <w:r>
+        <w:rPr>
+          <w:rStyle w:val="Strong"/>
+          <w:sz w:val="28"/>
+          <w:szCs w:val="28"/>
+        </w:rPr>
+        <w:t>100)%/</w:t>
+      </w:r>
+      <w:proofErr w:type="gramEnd"/>
+      <w:r>
+        <w:rPr>
+          <w:rStyle w:val="Strong"/>
+          <w:sz w:val="28"/>
+          <w:szCs w:val="28"/>
+        </w:rPr>
+        <w:t>100% of the required work is done</w:t>
+      </w:r>
+    </w:p>
+    <w:p>
+      <w:pPr>
+        <w:rPr>
+          <w:rStyle w:val="Strong"/>
+          <w:sz w:val="28"/>
+          <w:szCs w:val="28"/>
+        </w:rPr>
+      </w:pPr>
+    </w:p>
+    <w:p>
+      <w:pPr>
+        <w:rPr>
+          <w:rStyle w:val="Strong"/>
+          <w:sz w:val="22"/>
+          <w:szCs w:val="22"/>
+        </w:rPr>
+      </w:pPr>
+      <w:r>
+        <w:rPr>
+          <w:rStyle w:val="Strong"/>
+          <w:sz w:val="22"/>
+          <w:szCs w:val="22"/>
+        </w:rPr>
+        <w:t>Feature name:</w:t>
+      </w:r>
+      <w:r>
+        <w:rPr>
+          <w:rStyle w:val="Strong"/>
+          <w:sz w:val="22"/>
+          <w:szCs w:val="22"/>
+        </w:rPr>
+        <w:t xml:space="preserve"> </w:t>
+      </w:r>
+      <w:r>
+        <w:rPr>
+          <w:rStyle w:val="Strong"/>
+          <w:sz w:val="22"/>
+          <w:szCs w:val="22"/>
+        </w:rPr>
+        <w:t>Testing Suite for overall system</w:t>
+      </w:r>
+    </w:p>
+    <w:p>
+      <w:pPr>
+        <w:rPr>
+          <w:rStyle w:val="Strong"/>
+          <w:sz w:val="22"/>
+          <w:szCs w:val="22"/>
+        </w:rPr>
+      </w:pPr>
+      <w:r>
+        <w:rPr>
+          <w:rStyle w:val="Strong"/>
+          <w:sz w:val="22"/>
+          <w:szCs w:val="22"/>
+        </w:rPr>
+        <w:t>The implementer</w:t>
+      </w:r>
+      <w:r>
+        <w:rPr>
+          <w:rStyle w:val="Strong"/>
+          <w:sz w:val="22"/>
+          <w:szCs w:val="22"/>
+        </w:rPr>
+        <w:t>:</w:t>
+      </w:r>
+      <w:r>
+        <w:rPr>
+          <w:rStyle w:val="Strong"/>
+          <w:sz w:val="22"/>
+          <w:szCs w:val="22"/>
+        </w:rPr>
+        <w:t xml:space="preserve"> </w:t>
+      </w:r>
+      <w:r>
+        <w:rPr>
+          <w:rStyle w:val="Strong"/>
+          <w:sz w:val="22"/>
+          <w:szCs w:val="22"/>
+        </w:rPr>
+        <w:t>Ronnie Hoover</w:t>
+      </w:r>
+    </w:p>
+    <w:p>
+      <w:pPr>
+        <w:rPr>
+          <w:rStyle w:val="Strong"/>
+          <w:sz w:val="22"/>
+          <w:szCs w:val="22"/>
+        </w:rPr>
+      </w:pPr>
+      <w:r>
+        <w:rPr>
+          <w:rStyle w:val="Strong"/>
+          <w:sz w:val="22"/>
+          <w:szCs w:val="22"/>
+        </w:rPr>
+        <w:t>Checked by: Ryan Guard</w:t>
+      </w:r>
+    </w:p>
+    <w:p>
+      <w:pPr>
+        <w:rPr>
+          <w:rStyle w:val="Strong"/>
+          <w:sz w:val="28"/>
+          <w:szCs w:val="28"/>
+        </w:rPr>
+      </w:pPr>
+    </w:p>
+    <w:tbl>
+      <w:tblPr>
+        <w:tblStyle w:val="TableGrid"/>
+        <w:tblW w:w="0" w:type="auto"/>
+        <w:tblLook w:val="04A0" w:firstRow="1" w:lastRow="0" w:firstColumn="1" w:lastColumn="0" w:noHBand="0" w:noVBand="1"/>
+      </w:tblPr>
+      <w:tblGrid>
+        <w:gridCol w:w="2429"/>
+        <w:gridCol w:w="1323"/>
+        <w:gridCol w:w="4364"/>
+        <w:gridCol w:w="1234"/>
+      </w:tblGrid>
+      <w:tr>
+        <w:tc>
+          <w:tcPr>
+            <w:tcW w:w="2449" w:type="dxa"/>
+          </w:tcPr>
+          <w:p/>
+        </w:tc>
+        <w:tc>
+          <w:tcPr>
+            <w:tcW w:w="1236" w:type="dxa"/>
+          </w:tcPr>
+          <w:p>
+            <w:r>
+              <w:t>% earned</w:t>
+            </w:r>
+          </w:p>
+        </w:tc>
+        <w:tc>
+          <w:tcPr>
+            <w:tcW w:w="4428" w:type="dxa"/>
+          </w:tcPr>
+          <w:p>
+            <w:r>
+              <w:t xml:space="preserve">Proof </w:t>
+            </w:r>
+          </w:p>
+        </w:tc>
+        <w:tc>
+          <w:tcPr>
+            <w:tcW w:w="1237" w:type="dxa"/>
+          </w:tcPr>
+          <w:p>
+            <w:r>
+              <w:t>To the instructor</w:t>
+            </w:r>
+          </w:p>
+        </w:tc>
+      </w:tr>
+      <w:tr>
+        <w:tc>
+          <w:tcPr>
+            <w:tcW w:w="2449" w:type="dxa"/>
+          </w:tcPr>
+          <w:p>
+            <w:r>
+              <w:t xml:space="preserve">Problem definition </w:t>
+            </w:r>
+          </w:p>
+          <w:p/>
+        </w:tc>
+        <w:tc>
+          <w:tcPr>
+            <w:tcW w:w="1236" w:type="dxa"/>
+          </w:tcPr>
+          <w:p>
+            <w:r>
+              <w:t>(</w:t>
+            </w:r>
+            <w:proofErr w:type="gramStart"/>
+            <w:r>
+              <w:t>10)%/</w:t>
+            </w:r>
+            <w:proofErr w:type="gramEnd"/>
+            <w:r>
+              <w:t>10%</w:t>
+            </w:r>
+          </w:p>
+        </w:tc>
+        <w:tc>
+          <w:tcPr>
+            <w:tcW w:w="4428" w:type="dxa"/>
+          </w:tcPr>
+          <w:p>
+            <w:pPr>
+              <w:pStyle w:val="ListParagraph"/>
+              <w:numPr>
+                <w:ilvl w:val="0"/>
+                <w:numId w:val="4"/>
+              </w:numPr>
+            </w:pPr>
+            <w:r>
+              <w:t>I defined the problem that I solved by clarifying the issue and your proposed solution.</w:t>
+            </w:r>
+          </w:p>
+        </w:tc>
+        <w:tc>
+          <w:tcPr>
+            <w:tcW w:w="1237" w:type="dxa"/>
+          </w:tcPr>
+          <w:p/>
+        </w:tc>
+      </w:tr>
+      <w:tr>
+        <w:tc>
+          <w:tcPr>
+            <w:tcW w:w="2449" w:type="dxa"/>
+          </w:tcPr>
+          <w:p>
+            <w:r>
+              <w:t>Requirements</w:t>
+            </w:r>
+          </w:p>
+        </w:tc>
+        <w:tc>
+          <w:tcPr>
+            <w:tcW w:w="1236" w:type="dxa"/>
+          </w:tcPr>
+          <w:p>
+            <w:r>
+              <w:t>(</w:t>
+            </w:r>
+            <w:proofErr w:type="gramStart"/>
+            <w:r>
+              <w:t>10)%/</w:t>
+            </w:r>
+            <w:proofErr w:type="gramEnd"/>
+            <w:r>
+              <w:t>10%</w:t>
+            </w:r>
+          </w:p>
+        </w:tc>
+        <w:tc>
+          <w:tcPr>
+            <w:tcW w:w="4428" w:type="dxa"/>
+          </w:tcPr>
+          <w:p>
+            <w:pPr>
+              <w:pStyle w:val="ListParagraph"/>
+              <w:numPr>
+                <w:ilvl w:val="0"/>
+                <w:numId w:val="4"/>
+              </w:numPr>
+            </w:pPr>
+            <w:r>
+              <w:t>I wrote a requirement in a form of user stories.</w:t>
+            </w:r>
+          </w:p>
+        </w:tc>
+        <w:tc>
+          <w:tcPr>
+            <w:tcW w:w="1237" w:type="dxa"/>
+          </w:tcPr>
+          <w:p/>
+        </w:tc>
+      </w:tr>
+      <w:tr>
+        <w:tc>
+          <w:tcPr>
+            <w:tcW w:w="2449" w:type="dxa"/>
+          </w:tcPr>
+          <w:p>
+            <w:r>
+              <w:t>Design document</w:t>
+            </w:r>
+          </w:p>
+        </w:tc>
+        <w:tc>
+          <w:tcPr>
+            <w:tcW w:w="1236" w:type="dxa"/>
+          </w:tcPr>
+          <w:p>
+            <w:r>
+              <w:t>(</w:t>
+            </w:r>
+            <w:proofErr w:type="gramStart"/>
+            <w:r>
+              <w:t>20)%/</w:t>
+            </w:r>
+            <w:proofErr w:type="gramEnd"/>
+            <w:r>
+              <w:t>20%</w:t>
+            </w:r>
+          </w:p>
+        </w:tc>
+        <w:tc>
+          <w:tcPr>
+            <w:tcW w:w="4428" w:type="dxa"/>
+          </w:tcPr>
+          <w:p>
+            <w:pPr>
+              <w:pStyle w:val="ListParagraph"/>
+              <w:numPr>
+                <w:ilvl w:val="0"/>
+                <w:numId w:val="4"/>
+              </w:numPr>
+            </w:pPr>
+            <w:r>
+              <w:t>I designed my feature that meets the requirement.</w:t>
+            </w:r>
+          </w:p>
+        </w:tc>
+        <w:tc>
+          <w:tcPr>
+            <w:tcW w:w="1237" w:type="dxa"/>
+          </w:tcPr>
+          <w:p/>
+        </w:tc>
+      </w:tr>
+      <w:tr>
+        <w:tc>
+          <w:tcPr>
+            <w:tcW w:w="2449" w:type="dxa"/>
+          </w:tcPr>
+          <w:p>
+            <w:r>
+              <w:t>Implementation</w:t>
+            </w:r>
+          </w:p>
+        </w:tc>
+        <w:tc>
+          <w:tcPr>
+            <w:tcW w:w="1236" w:type="dxa"/>
+          </w:tcPr>
+          <w:p>
+            <w:r>
+              <w:t>(</w:t>
+            </w:r>
+            <w:proofErr w:type="gramStart"/>
+            <w:r>
+              <w:t>30)%/</w:t>
+            </w:r>
+            <w:proofErr w:type="gramEnd"/>
+            <w:r>
+              <w:t>30%</w:t>
+            </w:r>
+          </w:p>
+        </w:tc>
+        <w:tc>
+          <w:tcPr>
+            <w:tcW w:w="4428" w:type="dxa"/>
+          </w:tcPr>
+          <w:p>
+            <w:pPr>
+              <w:pStyle w:val="ListParagraph"/>
+              <w:numPr>
+                <w:ilvl w:val="0"/>
+                <w:numId w:val="4"/>
+              </w:numPr>
+            </w:pPr>
+            <w:r>
+              <w:t xml:space="preserve">I implemented the feature according to the design. </w:t>
+            </w:r>
+          </w:p>
+        </w:tc>
+        <w:tc>
+          <w:tcPr>
+            <w:tcW w:w="1237" w:type="dxa"/>
+          </w:tcPr>
+          <w:p/>
+        </w:tc>
+      </w:tr>
+      <w:tr>
+        <w:tc>
+          <w:tcPr>
+            <w:tcW w:w="2449" w:type="dxa"/>
+          </w:tcPr>
+          <w:p>
+            <w:r>
+              <w:t>Test</w:t>
+            </w:r>
+          </w:p>
+        </w:tc>
+        <w:tc>
+          <w:tcPr>
+            <w:tcW w:w="1236" w:type="dxa"/>
+          </w:tcPr>
+          <w:p>
+            <w:r>
+              <w:t>(</w:t>
+            </w:r>
+            <w:proofErr w:type="gramStart"/>
+            <w:r>
+              <w:t>20)%/</w:t>
+            </w:r>
+            <w:proofErr w:type="gramEnd"/>
+            <w:r>
+              <w:t>20%</w:t>
+            </w:r>
+          </w:p>
+        </w:tc>
+        <w:tc>
+          <w:tcPr>
+            <w:tcW w:w="4428" w:type="dxa"/>
+          </w:tcPr>
+          <w:p>
+            <w:pPr>
+              <w:pStyle w:val="ListParagraph"/>
+              <w:numPr>
+                <w:ilvl w:val="0"/>
+                <w:numId w:val="4"/>
+              </w:numPr>
+            </w:pPr>
+            <w:r>
+              <w:t xml:space="preserve">I wrote effective </w:t>
+            </w:r>
+            <w:proofErr w:type="spellStart"/>
+            <w:r>
+              <w:t>doctests</w:t>
+            </w:r>
+            <w:proofErr w:type="spellEnd"/>
+            <w:r>
+              <w:t xml:space="preserve"> or </w:t>
+            </w:r>
+            <w:proofErr w:type="spellStart"/>
+            <w:r>
+              <w:t>unittests</w:t>
+            </w:r>
+            <w:proofErr w:type="spellEnd"/>
+            <w:r>
+              <w:t xml:space="preserve"> for verifying and validating my feature. </w:t>
+            </w:r>
+          </w:p>
+        </w:tc>
+        <w:tc>
+          <w:tcPr>
+            <w:tcW w:w="1237" w:type="dxa"/>
+          </w:tcPr>
+          <w:p/>
+        </w:tc>
+      </w:tr>
+      <w:tr>
+        <w:tc>
+          <w:tcPr>
+            <w:tcW w:w="2449" w:type="dxa"/>
+          </w:tcPr>
+          <w:p>
+            <w:r>
+              <w:t>User manual</w:t>
+            </w:r>
+          </w:p>
+        </w:tc>
+        <w:tc>
+          <w:tcPr>
+            <w:tcW w:w="1236" w:type="dxa"/>
+          </w:tcPr>
+          <w:p>
+            <w:r>
+              <w:t>(</w:t>
+            </w:r>
+            <w:proofErr w:type="gramStart"/>
+            <w:r>
+              <w:t>10)%/</w:t>
+            </w:r>
+            <w:proofErr w:type="gramEnd"/>
+            <w:r>
+              <w:t>10%</w:t>
+            </w:r>
+          </w:p>
+        </w:tc>
+        <w:tc>
+          <w:tcPr>
+            <w:tcW w:w="4428" w:type="dxa"/>
+          </w:tcPr>
+          <w:p>
+            <w:pPr>
+              <w:pStyle w:val="ListParagraph"/>
+              <w:numPr>
+                <w:ilvl w:val="0"/>
+                <w:numId w:val="4"/>
+              </w:numPr>
+            </w:pPr>
+            <w:r>
+              <w:t>I wrote a document that users can read to use my feature.</w:t>
             </w:r>
           </w:p>
         </w:tc>

</xml_diff>